<commit_message>
Copy Files From Source Repo (2025-06-02 04:01)
</commit_message>
<xml_diff>
--- a/ResourceFiles/Digital Transformation Summary.docx
+++ b/ResourceFiles/Digital Transformation Summary.docx
@@ -1,12 +1,10 @@
 
 <file path=word/document.xml><?xml version="1.0" encoding="utf-8"?>
-<w:document xmlns:wpc="http://schemas.microsoft.com/office/word/2010/wordprocessingCanvas" xmlns:cx="http://schemas.microsoft.com/office/drawing/2014/chartex" xmlns:cx1="http://schemas.microsoft.com/office/drawing/2015/9/8/chartex" xmlns:cx2="http://schemas.microsoft.com/office/drawing/2015/10/21/chartex" xmlns:cx3="http://schemas.microsoft.com/office/drawing/2016/5/9/chartex" xmlns:cx4="http://schemas.microsoft.com/office/drawing/2016/5/10/chartex" xmlns:cx5="http://schemas.microsoft.com/office/drawing/2016/5/11/chartex" xmlns:mc="http://schemas.openxmlformats.org/markup-compatibility/2006" xmlns:o="urn:schemas-microsoft-com:office:office" xmlns:r="http://schemas.openxmlformats.org/officeDocument/2006/relationships" xmlns:m="http://schemas.openxmlformats.org/officeDocument/2006/math" xmlns:v="urn:schemas-microsoft-com:vml" xmlns:wp14="http://schemas.microsoft.com/office/word/2010/wordprocessingDrawing" xmlns:wp="http://schemas.openxmlformats.org/drawingml/2006/wordprocessingDrawing" xmlns:w10="urn:schemas-microsoft-com:office:word" xmlns:w="http://schemas.openxmlformats.org/wordprocessingml/2006/main" xmlns:w14="http://schemas.microsoft.com/office/word/2010/wordml" xmlns:w15="http://schemas.microsoft.com/office/word/2012/wordml" xmlns:wne="http://schemas.microsoft.com/office/word/2006/wordml" xmlns:w16cid="http://schemas.microsoft.com/office/word/2016/wordml/cid" xmlns:w16se="http://schemas.microsoft.com/office/word/2015/wordml/symex" xmlns:wpg="http://schemas.microsoft.com/office/word/2010/wordprocessingGroup" xmlns:wpi="http://schemas.microsoft.com/office/word/2010/wordprocessingInk" xmlns:wps="http://schemas.microsoft.com/office/word/2010/wordprocessingShape" mc:Ignorable="w14 w15 wp14 w16se w16cid">
-  <!-- Generated by Aspose.Words for Java 23.6.0 -->
+<w:document xmlns:wpc="http://schemas.microsoft.com/office/word/2010/wordprocessingCanvas" xmlns:cx="http://schemas.microsoft.com/office/drawing/2014/chartex" xmlns:cx1="http://schemas.microsoft.com/office/drawing/2015/9/8/chartex" xmlns:cx2="http://schemas.microsoft.com/office/drawing/2015/10/21/chartex" xmlns:cx3="http://schemas.microsoft.com/office/drawing/2016/5/9/chartex" xmlns:cx4="http://schemas.microsoft.com/office/drawing/2016/5/10/chartex" xmlns:cx5="http://schemas.microsoft.com/office/drawing/2016/5/11/chartex" xmlns:cx6="http://schemas.microsoft.com/office/drawing/2016/5/12/chartex" xmlns:cx7="http://schemas.microsoft.com/office/drawing/2016/5/13/chartex" xmlns:cx8="http://schemas.microsoft.com/office/drawing/2016/5/14/chartex" xmlns:mc="http://schemas.openxmlformats.org/markup-compatibility/2006" xmlns:aink="http://schemas.microsoft.com/office/drawing/2016/ink" xmlns:am3d="http://schemas.microsoft.com/office/drawing/2017/model3d" xmlns:o="urn:schemas-microsoft-com:office:office" xmlns:oel="http://schemas.microsoft.com/office/2019/extlst" xmlns:r="http://schemas.openxmlformats.org/officeDocument/2006/relationships" xmlns:m="http://schemas.openxmlformats.org/officeDocument/2006/math" xmlns:v="urn:schemas-microsoft-com:vml" xmlns:wp14="http://schemas.microsoft.com/office/word/2010/wordprocessingDrawing" xmlns:wp="http://schemas.openxmlformats.org/drawingml/2006/wordprocessingDrawing" xmlns:w10="urn:schemas-microsoft-com:office:word" xmlns:w="http://schemas.openxmlformats.org/wordprocessingml/2006/main" xmlns:w14="http://schemas.microsoft.com/office/word/2010/wordml" xmlns:w15="http://schemas.microsoft.com/office/word/2012/wordml" xmlns:w16cex="http://schemas.microsoft.com/office/word/2018/wordml/cex" xmlns:w16cid="http://schemas.microsoft.com/office/word/2016/wordml/cid" xmlns:w16="http://schemas.microsoft.com/office/word/2018/wordml" xmlns:w16du="http://schemas.microsoft.com/office/word/2023/wordml/word16du" xmlns:w16sdtdh="http://schemas.microsoft.com/office/word/2020/wordml/sdtdatahash" xmlns:w16sdtfl="http://schemas.microsoft.com/office/word/2024/wordml/sdtformatlock" xmlns:w16se="http://schemas.microsoft.com/office/word/2015/wordml/symex" xmlns:wpg="http://schemas.microsoft.com/office/word/2010/wordprocessingGroup" xmlns:wpi="http://schemas.microsoft.com/office/word/2010/wordprocessingInk" xmlns:wne="http://schemas.microsoft.com/office/word/2006/wordml" xmlns:wps="http://schemas.microsoft.com/office/word/2010/wordprocessingShape" mc:Ignorable="w14 w15 w16se w16cid w16 w16cex w16sdtdh w16sdtfl w16du wp14">
   <w:body>
     <w:p>
       <w:pPr>
         <w:pStyle w:val="Heading1"/>
-        <w:bidi w:val="0"/>
         <w:rPr>
           <w:rFonts w:ascii="Segoe UI Semibold" w:hAnsi="Segoe UI Semibold" w:cs="Segoe UI Semibold"/>
           <w:sz w:val="32"/>
@@ -15,44 +13,14 @@
       </w:pPr>
       <w:r>
         <w:rPr>
-          <w:rStyle w:val="DefaultParagraphFont"/>
-          <w:rFonts w:ascii="Segoe UI Semibold" w:eastAsia="Segoe UI Semibold" w:hAnsi="Segoe UI Semibold" w:cs="Segoe UI Semibold"/>
-          <w:b/>
-          <w:bCs/>
-          <w:i w:val="0"/>
-          <w:iCs w:val="0"/>
-          <w:caps w:val="0"/>
-          <w:smallCaps w:val="0"/>
-          <w:strike w:val="0"/>
-          <w:dstrike w:val="0"/>
-          <w:outline w:val="0"/>
-          <w:shadow w:val="0"/>
-          <w:emboss w:val="0"/>
-          <w:imprint w:val="0"/>
-          <w:noProof w:val="0"/>
-          <w:vanish w:val="0"/>
-          <w:color w:val="365F91"/>
-          <w:spacing w:val="0"/>
-          <w:w w:val="100"/>
-          <w:kern w:val="0"/>
-          <w:position w:val="0"/>
+          <w:rFonts w:ascii="Segoe UI Semibold" w:hAnsi="Segoe UI Semibold"/>
           <w:sz w:val="32"/>
-          <w:szCs w:val="32"/>
-          <w:highlight w:val="none"/>
-          <w:u w:val="none" w:color="auto"/>
-          <w:bdr w:val="none" w:sz="0" w:space="0" w:color="auto"/>
-          <w:shd w:val="clear" w:color="auto" w:fill="auto"/>
-          <w:vertAlign w:val="baseline"/>
-          <w:rtl w:val="0"/>
-          <w:cs w:val="0"/>
-          <w:lang w:val="de-DE" w:eastAsia="en-US" w:bidi="ar-SA"/>
         </w:rPr>
         <w:t>Zusammenfassung der digitalen Transformation</w:t>
       </w:r>
     </w:p>
     <w:p>
       <w:pPr>
-        <w:bidi w:val="0"/>
         <w:rPr>
           <w:rFonts w:ascii="Segoe UI" w:hAnsi="Segoe UI" w:cs="Segoe UI"/>
           <w:sz w:val="24"/>
@@ -61,117 +29,23 @@
       </w:pPr>
       <w:r>
         <w:rPr>
-          <w:rStyle w:val="DefaultParagraphFont"/>
-          <w:rFonts w:ascii="Segoe UI" w:eastAsia="Segoe UI" w:hAnsi="Segoe UI" w:cs="Segoe UI"/>
-          <w:b w:val="0"/>
-          <w:bCs w:val="0"/>
-          <w:i w:val="0"/>
-          <w:iCs w:val="0"/>
-          <w:caps w:val="0"/>
-          <w:smallCaps w:val="0"/>
-          <w:strike w:val="0"/>
-          <w:dstrike w:val="0"/>
-          <w:outline w:val="0"/>
-          <w:shadow w:val="0"/>
-          <w:emboss w:val="0"/>
-          <w:imprint w:val="0"/>
-          <w:noProof w:val="0"/>
-          <w:vanish w:val="0"/>
-          <w:color w:val="auto"/>
-          <w:spacing w:val="0"/>
-          <w:w w:val="100"/>
-          <w:kern w:val="0"/>
-          <w:position w:val="0"/>
+          <w:rFonts w:ascii="Segoe UI" w:hAnsi="Segoe UI"/>
           <w:sz w:val="24"/>
-          <w:szCs w:val="24"/>
-          <w:highlight w:val="none"/>
-          <w:u w:val="none" w:color="auto"/>
-          <w:bdr w:val="none" w:sz="0" w:space="0" w:color="auto"/>
-          <w:shd w:val="clear" w:color="auto" w:fill="auto"/>
-          <w:vertAlign w:val="baseline"/>
-          <w:rtl w:val="0"/>
-          <w:cs w:val="0"/>
-          <w:lang w:val="de-DE" w:eastAsia="en-US" w:bidi="ar-SA"/>
         </w:rPr>
         <w:t>Organisation: Fabrikam Inc.</w:t>
       </w:r>
       <w:r>
         <w:rPr>
-          <w:rStyle w:val="DefaultParagraphFont"/>
-          <w:rFonts w:ascii="Segoe UI" w:eastAsia="Segoe UI" w:hAnsi="Segoe UI" w:cs="Segoe UI"/>
-          <w:b w:val="0"/>
-          <w:bCs w:val="0"/>
-          <w:i w:val="0"/>
-          <w:iCs w:val="0"/>
-          <w:caps w:val="0"/>
-          <w:smallCaps w:val="0"/>
-          <w:strike w:val="0"/>
-          <w:dstrike w:val="0"/>
-          <w:outline w:val="0"/>
-          <w:shadow w:val="0"/>
-          <w:emboss w:val="0"/>
-          <w:imprint w:val="0"/>
-          <w:noProof w:val="0"/>
-          <w:vanish w:val="0"/>
-          <w:color w:val="auto"/>
-          <w:spacing w:val="0"/>
-          <w:w w:val="100"/>
-          <w:kern w:val="0"/>
-          <w:position w:val="0"/>
+          <w:rFonts w:ascii="Segoe UI" w:hAnsi="Segoe UI"/>
           <w:sz w:val="24"/>
-          <w:szCs w:val="24"/>
-          <w:highlight w:val="none"/>
-          <w:u w:val="none" w:color="auto"/>
-          <w:bdr w:val="none" w:sz="0" w:space="0" w:color="auto"/>
-          <w:shd w:val="clear" w:color="auto" w:fill="auto"/>
-          <w:vertAlign w:val="baseline"/>
-          <w:rtl w:val="0"/>
-          <w:cs w:val="0"/>
-          <w:lang w:val="de-DE" w:eastAsia="en-US" w:bidi="ar-SA"/>
         </w:rPr>
         <w:br/>
-      </w:r>
-      <w:r>
-        <w:rPr>
-          <w:rStyle w:val="DefaultParagraphFont"/>
-          <w:rFonts w:ascii="Segoe UI" w:eastAsia="Segoe UI" w:hAnsi="Segoe UI" w:cs="Segoe UI"/>
-          <w:b w:val="0"/>
-          <w:bCs w:val="0"/>
-          <w:i w:val="0"/>
-          <w:iCs w:val="0"/>
-          <w:caps w:val="0"/>
-          <w:smallCaps w:val="0"/>
-          <w:strike w:val="0"/>
-          <w:dstrike w:val="0"/>
-          <w:outline w:val="0"/>
-          <w:shadow w:val="0"/>
-          <w:emboss w:val="0"/>
-          <w:imprint w:val="0"/>
-          <w:noProof w:val="0"/>
-          <w:vanish w:val="0"/>
-          <w:color w:val="auto"/>
-          <w:spacing w:val="0"/>
-          <w:w w:val="100"/>
-          <w:kern w:val="0"/>
-          <w:position w:val="0"/>
-          <w:sz w:val="24"/>
-          <w:szCs w:val="24"/>
-          <w:highlight w:val="none"/>
-          <w:u w:val="none" w:color="auto"/>
-          <w:bdr w:val="none" w:sz="0" w:space="0" w:color="auto"/>
-          <w:shd w:val="clear" w:color="auto" w:fill="auto"/>
-          <w:vertAlign w:val="baseline"/>
-          <w:rtl w:val="0"/>
-          <w:cs w:val="0"/>
-          <w:lang w:val="de-DE" w:eastAsia="en-US" w:bidi="ar-SA"/>
-        </w:rPr>
-        <w:t>Datum: 27. Juni 2024</w:t>
+        <w:t>Datum: 27. Juni 2024</w:t>
       </w:r>
     </w:p>
     <w:p>
       <w:pPr>
         <w:pStyle w:val="Heading2"/>
-        <w:bidi w:val="0"/>
         <w:rPr>
           <w:rFonts w:ascii="Segoe UI Semibold" w:hAnsi="Segoe UI Semibold" w:cs="Segoe UI Semibold"/>
           <w:color w:val="auto"/>
@@ -181,44 +55,16 @@
       </w:pPr>
       <w:r>
         <w:rPr>
-          <w:rStyle w:val="DefaultParagraphFont"/>
-          <w:rFonts w:ascii="Segoe UI Semibold" w:eastAsia="Segoe UI Semibold" w:hAnsi="Segoe UI Semibold" w:cs="Segoe UI Semibold"/>
-          <w:b/>
-          <w:bCs/>
-          <w:i w:val="0"/>
-          <w:iCs w:val="0"/>
-          <w:caps w:val="0"/>
-          <w:smallCaps w:val="0"/>
-          <w:strike w:val="0"/>
-          <w:dstrike w:val="0"/>
-          <w:outline w:val="0"/>
-          <w:shadow w:val="0"/>
-          <w:emboss w:val="0"/>
-          <w:imprint w:val="0"/>
-          <w:noProof w:val="0"/>
-          <w:vanish w:val="0"/>
+          <w:rFonts w:ascii="Segoe UI Semibold" w:hAnsi="Segoe UI Semibold"/>
           <w:color w:val="auto"/>
-          <w:spacing w:val="0"/>
-          <w:w w:val="100"/>
-          <w:kern w:val="0"/>
-          <w:position w:val="0"/>
           <w:sz w:val="28"/>
-          <w:szCs w:val="28"/>
-          <w:highlight w:val="none"/>
-          <w:u w:val="none" w:color="auto"/>
-          <w:bdr w:val="none" w:sz="0" w:space="0" w:color="auto"/>
-          <w:shd w:val="clear" w:color="auto" w:fill="auto"/>
-          <w:vertAlign w:val="baseline"/>
-          <w:rtl w:val="0"/>
-          <w:cs w:val="0"/>
-          <w:lang w:val="de-DE" w:eastAsia="en-US" w:bidi="ar-SA"/>
         </w:rPr>
         <w:t>Übersicht</w:t>
       </w:r>
     </w:p>
     <w:p>
       <w:pPr>
-        <w:bidi w:val="0"/>
+        <w:ind w:right="-270"/>
         <w:rPr>
           <w:rFonts w:ascii="Segoe UI" w:hAnsi="Segoe UI" w:cs="Segoe UI"/>
           <w:sz w:val="24"/>
@@ -227,145 +73,15 @@
       </w:pPr>
       <w:r>
         <w:rPr>
-          <w:rStyle w:val="DefaultParagraphFont"/>
-          <w:rFonts w:ascii="Segoe UI" w:eastAsia="Segoe UI" w:hAnsi="Segoe UI" w:cs="Segoe UI"/>
-          <w:b w:val="0"/>
-          <w:bCs w:val="0"/>
-          <w:i w:val="0"/>
-          <w:iCs w:val="0"/>
-          <w:caps w:val="0"/>
-          <w:smallCaps w:val="0"/>
-          <w:strike w:val="0"/>
-          <w:dstrike w:val="0"/>
-          <w:outline w:val="0"/>
-          <w:shadow w:val="0"/>
-          <w:emboss w:val="0"/>
-          <w:imprint w:val="0"/>
-          <w:noProof w:val="0"/>
-          <w:vanish w:val="0"/>
-          <w:color w:val="auto"/>
-          <w:spacing w:val="0"/>
-          <w:w w:val="100"/>
-          <w:kern w:val="0"/>
-          <w:position w:val="0"/>
+          <w:rFonts w:ascii="Segoe UI" w:hAnsi="Segoe UI"/>
           <w:sz w:val="24"/>
-          <w:szCs w:val="24"/>
-          <w:highlight w:val="none"/>
-          <w:u w:val="none" w:color="auto"/>
-          <w:bdr w:val="none" w:sz="0" w:space="0" w:color="auto"/>
-          <w:shd w:val="clear" w:color="auto" w:fill="auto"/>
-          <w:vertAlign w:val="baseline"/>
-          <w:rtl w:val="0"/>
-          <w:cs w:val="0"/>
-          <w:lang w:val="de-DE" w:eastAsia="en-US" w:bidi="ar-SA"/>
         </w:rPr>
-        <w:t>Fabrikam Inc. hat eine umfassende Initiative zur digitalen Transformation durchlaufen, die darauf abzielt, die betriebliche Effizienz zu steigern, die Kundenerfahrung zu verbessern und Innovationen voranzutreiben.</w:t>
+        <w:t>Fabrikam Inc. durchläuft eine umfassende Initiative zur digitalen Transformation, die die betriebliche Effizienz steigern, das Kundenerlebnis verbessern und Innovationen vorantreiben soll. Die folgende Zusammenfassung gibt einen Überblick über die wichtigsten Updates und Meilensteine, die bisher erreicht wurden.</w:t>
       </w:r>
       <w:r>
         <w:rPr>
-          <w:rStyle w:val="DefaultParagraphFont"/>
-          <w:rFonts w:ascii="Segoe UI" w:eastAsia="Segoe UI" w:hAnsi="Segoe UI" w:cs="Segoe UI"/>
-          <w:b w:val="0"/>
-          <w:bCs w:val="0"/>
-          <w:i w:val="0"/>
-          <w:iCs w:val="0"/>
-          <w:caps w:val="0"/>
-          <w:smallCaps w:val="0"/>
-          <w:strike w:val="0"/>
-          <w:dstrike w:val="0"/>
-          <w:outline w:val="0"/>
-          <w:shadow w:val="0"/>
-          <w:emboss w:val="0"/>
-          <w:imprint w:val="0"/>
-          <w:noProof w:val="0"/>
-          <w:vanish w:val="0"/>
-          <w:color w:val="auto"/>
-          <w:spacing w:val="0"/>
-          <w:w w:val="100"/>
-          <w:kern w:val="0"/>
-          <w:position w:val="0"/>
+          <w:rFonts w:ascii="Segoe UI" w:hAnsi="Segoe UI"/>
           <w:sz w:val="24"/>
-          <w:szCs w:val="24"/>
-          <w:highlight w:val="none"/>
-          <w:u w:val="none" w:color="auto"/>
-          <w:bdr w:val="none" w:sz="0" w:space="0" w:color="auto"/>
-          <w:shd w:val="clear" w:color="auto" w:fill="auto"/>
-          <w:vertAlign w:val="baseline"/>
-          <w:rtl w:val="0"/>
-          <w:cs w:val="0"/>
-          <w:lang w:val="de-DE" w:eastAsia="en-US" w:bidi="ar-SA"/>
-        </w:rPr>
-        <w:t xml:space="preserve"> </w:t>
-      </w:r>
-      <w:r>
-        <w:rPr>
-          <w:rStyle w:val="DefaultParagraphFont"/>
-          <w:rFonts w:ascii="Segoe UI" w:eastAsia="Segoe UI" w:hAnsi="Segoe UI" w:cs="Segoe UI"/>
-          <w:b w:val="0"/>
-          <w:bCs w:val="0"/>
-          <w:i w:val="0"/>
-          <w:iCs w:val="0"/>
-          <w:caps w:val="0"/>
-          <w:smallCaps w:val="0"/>
-          <w:strike w:val="0"/>
-          <w:dstrike w:val="0"/>
-          <w:outline w:val="0"/>
-          <w:shadow w:val="0"/>
-          <w:emboss w:val="0"/>
-          <w:imprint w:val="0"/>
-          <w:noProof w:val="0"/>
-          <w:vanish w:val="0"/>
-          <w:color w:val="auto"/>
-          <w:spacing w:val="0"/>
-          <w:w w:val="100"/>
-          <w:kern w:val="0"/>
-          <w:position w:val="0"/>
-          <w:sz w:val="24"/>
-          <w:szCs w:val="24"/>
-          <w:highlight w:val="none"/>
-          <w:u w:val="none" w:color="auto"/>
-          <w:bdr w:val="none" w:sz="0" w:space="0" w:color="auto"/>
-          <w:shd w:val="clear" w:color="auto" w:fill="auto"/>
-          <w:vertAlign w:val="baseline"/>
-          <w:rtl w:val="0"/>
-          <w:cs w:val="0"/>
-          <w:lang w:val="de-DE" w:eastAsia="en-US" w:bidi="ar-SA"/>
-        </w:rPr>
-        <w:t>In der folgenden Zusammenfassung werden die wichtigsten Aktualisierungen und Meilensteine beschrieben, die bis heute erreicht wurden.</w:t>
-      </w:r>
-      <w:r>
-        <w:rPr>
-          <w:rStyle w:val="DefaultParagraphFont"/>
-          <w:rFonts w:ascii="Segoe UI" w:eastAsia="Segoe UI" w:hAnsi="Segoe UI" w:cs="Segoe UI"/>
-          <w:b w:val="0"/>
-          <w:bCs w:val="0"/>
-          <w:i w:val="0"/>
-          <w:iCs w:val="0"/>
-          <w:caps w:val="0"/>
-          <w:smallCaps w:val="0"/>
-          <w:strike w:val="0"/>
-          <w:dstrike w:val="0"/>
-          <w:outline w:val="0"/>
-          <w:shadow w:val="0"/>
-          <w:emboss w:val="0"/>
-          <w:imprint w:val="0"/>
-          <w:noProof w:val="0"/>
-          <w:vanish w:val="0"/>
-          <w:color w:val="auto"/>
-          <w:spacing w:val="0"/>
-          <w:w w:val="100"/>
-          <w:kern w:val="0"/>
-          <w:position w:val="0"/>
-          <w:sz w:val="24"/>
-          <w:szCs w:val="24"/>
-          <w:highlight w:val="none"/>
-          <w:u w:val="none" w:color="auto"/>
-          <w:bdr w:val="none" w:sz="0" w:space="0" w:color="auto"/>
-          <w:shd w:val="clear" w:color="auto" w:fill="auto"/>
-          <w:vertAlign w:val="baseline"/>
-          <w:rtl w:val="0"/>
-          <w:cs w:val="0"/>
-          <w:lang w:val="de-DE" w:eastAsia="en-US" w:bidi="ar-SA"/>
         </w:rPr>
         <w:br/>
       </w:r>
@@ -373,7 +89,6 @@
     <w:p>
       <w:pPr>
         <w:pStyle w:val="Heading2"/>
-        <w:bidi w:val="0"/>
         <w:rPr>
           <w:rFonts w:ascii="Segoe UI Semibold" w:hAnsi="Segoe UI Semibold" w:cs="Segoe UI Semibold"/>
           <w:color w:val="auto"/>
@@ -383,45 +98,16 @@
       </w:pPr>
       <w:r>
         <w:rPr>
-          <w:rStyle w:val="DefaultParagraphFont"/>
-          <w:rFonts w:ascii="Segoe UI Semibold" w:eastAsia="Segoe UI Semibold" w:hAnsi="Segoe UI Semibold" w:cs="Segoe UI Semibold"/>
-          <w:b/>
-          <w:bCs/>
-          <w:i w:val="0"/>
-          <w:iCs w:val="0"/>
-          <w:caps w:val="0"/>
-          <w:smallCaps w:val="0"/>
-          <w:strike w:val="0"/>
-          <w:dstrike w:val="0"/>
-          <w:outline w:val="0"/>
-          <w:shadow w:val="0"/>
-          <w:emboss w:val="0"/>
-          <w:imprint w:val="0"/>
-          <w:noProof w:val="0"/>
-          <w:vanish w:val="0"/>
+          <w:rFonts w:ascii="Segoe UI Semibold" w:hAnsi="Segoe UI Semibold"/>
           <w:color w:val="auto"/>
-          <w:spacing w:val="0"/>
-          <w:w w:val="100"/>
-          <w:kern w:val="0"/>
-          <w:position w:val="0"/>
           <w:sz w:val="28"/>
-          <w:szCs w:val="28"/>
-          <w:highlight w:val="none"/>
-          <w:u w:val="none" w:color="auto"/>
-          <w:bdr w:val="none" w:sz="0" w:space="0" w:color="auto"/>
-          <w:shd w:val="clear" w:color="auto" w:fill="auto"/>
-          <w:vertAlign w:val="baseline"/>
-          <w:rtl w:val="0"/>
-          <w:cs w:val="0"/>
-          <w:lang w:val="de-DE" w:eastAsia="en-US" w:bidi="ar-SA"/>
         </w:rPr>
-        <w:t>Wichtige Aktualisierungen</w:t>
+        <w:t>Wichtige Updates</w:t>
       </w:r>
     </w:p>
     <w:p>
       <w:pPr>
         <w:pStyle w:val="Heading3"/>
-        <w:bidi w:val="0"/>
         <w:rPr>
           <w:rFonts w:ascii="Segoe UI Semibold" w:hAnsi="Segoe UI Semibold" w:cs="Segoe UI Semibold"/>
           <w:color w:val="auto"/>
@@ -431,37 +117,9 @@
       </w:pPr>
       <w:r>
         <w:rPr>
-          <w:rStyle w:val="DefaultParagraphFont"/>
-          <w:rFonts w:ascii="Segoe UI Semibold" w:eastAsia="Segoe UI Semibold" w:hAnsi="Segoe UI Semibold" w:cs="Segoe UI Semibold"/>
-          <w:b/>
-          <w:bCs/>
-          <w:i w:val="0"/>
-          <w:iCs w:val="0"/>
-          <w:caps w:val="0"/>
-          <w:smallCaps w:val="0"/>
-          <w:strike w:val="0"/>
-          <w:dstrike w:val="0"/>
-          <w:outline w:val="0"/>
-          <w:shadow w:val="0"/>
-          <w:emboss w:val="0"/>
-          <w:imprint w:val="0"/>
-          <w:noProof w:val="0"/>
-          <w:vanish w:val="0"/>
+          <w:rFonts w:ascii="Segoe UI Semibold" w:hAnsi="Segoe UI Semibold"/>
           <w:color w:val="auto"/>
-          <w:spacing w:val="0"/>
-          <w:w w:val="100"/>
-          <w:kern w:val="0"/>
-          <w:position w:val="0"/>
           <w:sz w:val="24"/>
-          <w:szCs w:val="24"/>
-          <w:highlight w:val="none"/>
-          <w:u w:val="none" w:color="auto"/>
-          <w:bdr w:val="none" w:sz="0" w:space="0" w:color="auto"/>
-          <w:shd w:val="clear" w:color="auto" w:fill="auto"/>
-          <w:vertAlign w:val="baseline"/>
-          <w:rtl w:val="0"/>
-          <w:cs w:val="0"/>
-          <w:lang w:val="de-DE" w:eastAsia="en-US" w:bidi="ar-SA"/>
         </w:rPr>
         <w:t>Implementierung der Cloudinfrastruktur</w:t>
       </w:r>
@@ -469,7 +127,6 @@
     <w:p>
       <w:pPr>
         <w:pStyle w:val="ListBullet"/>
-        <w:bidi w:val="0"/>
         <w:rPr>
           <w:rFonts w:ascii="Segoe UI" w:hAnsi="Segoe UI" w:cs="Segoe UI"/>
           <w:sz w:val="24"/>
@@ -478,45 +135,15 @@
       </w:pPr>
       <w:r>
         <w:rPr>
-          <w:rStyle w:val="DefaultParagraphFont"/>
-          <w:rFonts w:ascii="Segoe UI" w:eastAsia="Segoe UI" w:hAnsi="Segoe UI" w:cs="Segoe UI"/>
-          <w:b w:val="0"/>
-          <w:bCs w:val="0"/>
-          <w:i w:val="0"/>
-          <w:iCs w:val="0"/>
-          <w:caps w:val="0"/>
-          <w:smallCaps w:val="0"/>
-          <w:strike w:val="0"/>
-          <w:dstrike w:val="0"/>
-          <w:outline w:val="0"/>
-          <w:shadow w:val="0"/>
-          <w:emboss w:val="0"/>
-          <w:imprint w:val="0"/>
-          <w:noProof w:val="0"/>
-          <w:vanish w:val="0"/>
-          <w:color w:val="auto"/>
-          <w:spacing w:val="0"/>
-          <w:w w:val="100"/>
-          <w:kern w:val="0"/>
-          <w:position w:val="0"/>
+          <w:rFonts w:ascii="Segoe UI" w:hAnsi="Segoe UI"/>
           <w:sz w:val="24"/>
-          <w:szCs w:val="24"/>
-          <w:highlight w:val="none"/>
-          <w:u w:val="none" w:color="auto"/>
-          <w:bdr w:val="none" w:sz="0" w:space="0" w:color="auto"/>
-          <w:shd w:val="clear" w:color="auto" w:fill="auto"/>
-          <w:vertAlign w:val="baseline"/>
-          <w:rtl w:val="0"/>
-          <w:cs w:val="0"/>
-          <w:lang w:val="de-DE" w:eastAsia="en-US" w:bidi="ar-SA"/>
         </w:rPr>
-        <w:t>Migration von 80 % der lokalen Anwendungen in die Cloud.</w:t>
+        <w:t>Migration von 80 % der lokalen Anwendungen in die Cloud</w:t>
       </w:r>
     </w:p>
     <w:p>
       <w:pPr>
         <w:pStyle w:val="ListBullet"/>
-        <w:bidi w:val="0"/>
         <w:rPr>
           <w:rFonts w:ascii="Segoe UI" w:hAnsi="Segoe UI" w:cs="Segoe UI"/>
           <w:sz w:val="24"/>
@@ -525,45 +152,15 @@
       </w:pPr>
       <w:r>
         <w:rPr>
-          <w:rStyle w:val="DefaultParagraphFont"/>
-          <w:rFonts w:ascii="Segoe UI" w:eastAsia="Segoe UI" w:hAnsi="Segoe UI" w:cs="Segoe UI"/>
-          <w:b w:val="0"/>
-          <w:bCs w:val="0"/>
-          <w:i w:val="0"/>
-          <w:iCs w:val="0"/>
-          <w:caps w:val="0"/>
-          <w:smallCaps w:val="0"/>
-          <w:strike w:val="0"/>
-          <w:dstrike w:val="0"/>
-          <w:outline w:val="0"/>
-          <w:shadow w:val="0"/>
-          <w:emboss w:val="0"/>
-          <w:imprint w:val="0"/>
-          <w:noProof w:val="0"/>
-          <w:vanish w:val="0"/>
-          <w:color w:val="auto"/>
-          <w:spacing w:val="0"/>
-          <w:w w:val="100"/>
-          <w:kern w:val="0"/>
-          <w:position w:val="0"/>
+          <w:rFonts w:ascii="Segoe UI" w:hAnsi="Segoe UI"/>
           <w:sz w:val="24"/>
-          <w:szCs w:val="24"/>
-          <w:highlight w:val="none"/>
-          <w:u w:val="none" w:color="auto"/>
-          <w:bdr w:val="none" w:sz="0" w:space="0" w:color="auto"/>
-          <w:shd w:val="clear" w:color="auto" w:fill="auto"/>
-          <w:vertAlign w:val="baseline"/>
-          <w:rtl w:val="0"/>
-          <w:cs w:val="0"/>
-          <w:lang w:val="de-DE" w:eastAsia="en-US" w:bidi="ar-SA"/>
         </w:rPr>
-        <w:t>Verbesserte Skalierbarkeit und reduzierte IT-Kosten um 25 %.</w:t>
+        <w:t>Verbesserte Skalierbarkeit und um 25 % reduzierte IT-Kosten</w:t>
       </w:r>
     </w:p>
     <w:p>
       <w:pPr>
         <w:pStyle w:val="ListBullet"/>
-        <w:bidi w:val="0"/>
         <w:rPr>
           <w:rFonts w:ascii="Segoe UI" w:hAnsi="Segoe UI" w:cs="Segoe UI"/>
           <w:sz w:val="24"/>
@@ -572,45 +169,15 @@
       </w:pPr>
       <w:r>
         <w:rPr>
-          <w:rStyle w:val="DefaultParagraphFont"/>
-          <w:rFonts w:ascii="Segoe UI" w:eastAsia="Segoe UI" w:hAnsi="Segoe UI" w:cs="Segoe UI"/>
-          <w:b w:val="0"/>
-          <w:bCs w:val="0"/>
-          <w:i w:val="0"/>
-          <w:iCs w:val="0"/>
-          <w:caps w:val="0"/>
-          <w:smallCaps w:val="0"/>
-          <w:strike w:val="0"/>
-          <w:dstrike w:val="0"/>
-          <w:outline w:val="0"/>
-          <w:shadow w:val="0"/>
-          <w:emboss w:val="0"/>
-          <w:imprint w:val="0"/>
-          <w:noProof w:val="0"/>
-          <w:vanish w:val="0"/>
-          <w:color w:val="auto"/>
-          <w:spacing w:val="0"/>
-          <w:w w:val="100"/>
-          <w:kern w:val="0"/>
-          <w:position w:val="0"/>
+          <w:rFonts w:ascii="Segoe UI" w:hAnsi="Segoe UI"/>
           <w:sz w:val="24"/>
-          <w:szCs w:val="24"/>
-          <w:highlight w:val="none"/>
-          <w:u w:val="none" w:color="auto"/>
-          <w:bdr w:val="none" w:sz="0" w:space="0" w:color="auto"/>
-          <w:shd w:val="clear" w:color="auto" w:fill="auto"/>
-          <w:vertAlign w:val="baseline"/>
-          <w:rtl w:val="0"/>
-          <w:cs w:val="0"/>
-          <w:lang w:val="de-DE" w:eastAsia="en-US" w:bidi="ar-SA"/>
         </w:rPr>
-        <w:t>Verbesserte Datensicherheit und Compliance mit Branchenstandards.</w:t>
+        <w:t>Verbesserte Datensicherheit und Compliance mit Branchenstandards</w:t>
       </w:r>
     </w:p>
     <w:p>
       <w:pPr>
         <w:pStyle w:val="Heading3"/>
-        <w:bidi w:val="0"/>
         <w:rPr>
           <w:rFonts w:ascii="Segoe UI Semibold" w:hAnsi="Segoe UI Semibold" w:cs="Segoe UI Semibold"/>
           <w:color w:val="auto"/>
@@ -620,45 +187,16 @@
       </w:pPr>
       <w:r>
         <w:rPr>
-          <w:rStyle w:val="DefaultParagraphFont"/>
-          <w:rFonts w:ascii="Segoe UI Semibold" w:eastAsia="Segoe UI Semibold" w:hAnsi="Segoe UI Semibold" w:cs="Segoe UI Semibold"/>
-          <w:b/>
-          <w:bCs/>
-          <w:i w:val="0"/>
-          <w:iCs w:val="0"/>
-          <w:caps w:val="0"/>
-          <w:smallCaps w:val="0"/>
-          <w:strike w:val="0"/>
-          <w:dstrike w:val="0"/>
-          <w:outline w:val="0"/>
-          <w:shadow w:val="0"/>
-          <w:emboss w:val="0"/>
-          <w:imprint w:val="0"/>
-          <w:noProof w:val="0"/>
-          <w:vanish w:val="0"/>
+          <w:rFonts w:ascii="Segoe UI Semibold" w:hAnsi="Segoe UI Semibold"/>
           <w:color w:val="auto"/>
-          <w:spacing w:val="0"/>
-          <w:w w:val="100"/>
-          <w:kern w:val="0"/>
-          <w:position w:val="0"/>
           <w:sz w:val="24"/>
-          <w:szCs w:val="24"/>
-          <w:highlight w:val="none"/>
-          <w:u w:val="none" w:color="auto"/>
-          <w:bdr w:val="none" w:sz="0" w:space="0" w:color="auto"/>
-          <w:shd w:val="clear" w:color="auto" w:fill="auto"/>
-          <w:vertAlign w:val="baseline"/>
-          <w:rtl w:val="0"/>
-          <w:cs w:val="0"/>
-          <w:lang w:val="de-DE" w:eastAsia="en-US" w:bidi="ar-SA"/>
         </w:rPr>
-        <w:t>Einführung von KI und maschinellem Lernen</w:t>
+        <w:t>KI und maschinelles Lernen</w:t>
       </w:r>
     </w:p>
     <w:p>
       <w:pPr>
         <w:pStyle w:val="ListBullet"/>
-        <w:bidi w:val="0"/>
         <w:rPr>
           <w:rFonts w:ascii="Segoe UI" w:hAnsi="Segoe UI" w:cs="Segoe UI"/>
           <w:sz w:val="24"/>
@@ -667,45 +205,15 @@
       </w:pPr>
       <w:r>
         <w:rPr>
-          <w:rStyle w:val="DefaultParagraphFont"/>
-          <w:rFonts w:ascii="Segoe UI" w:eastAsia="Segoe UI" w:hAnsi="Segoe UI" w:cs="Segoe UI"/>
-          <w:b w:val="0"/>
-          <w:bCs w:val="0"/>
-          <w:i w:val="0"/>
-          <w:iCs w:val="0"/>
-          <w:caps w:val="0"/>
-          <w:smallCaps w:val="0"/>
-          <w:strike w:val="0"/>
-          <w:dstrike w:val="0"/>
-          <w:outline w:val="0"/>
-          <w:shadow w:val="0"/>
-          <w:emboss w:val="0"/>
-          <w:imprint w:val="0"/>
-          <w:noProof w:val="0"/>
-          <w:vanish w:val="0"/>
-          <w:color w:val="auto"/>
-          <w:spacing w:val="0"/>
-          <w:w w:val="100"/>
-          <w:kern w:val="0"/>
-          <w:position w:val="0"/>
+          <w:rFonts w:ascii="Segoe UI" w:hAnsi="Segoe UI"/>
           <w:sz w:val="24"/>
-          <w:szCs w:val="24"/>
-          <w:highlight w:val="none"/>
-          <w:u w:val="none" w:color="auto"/>
-          <w:bdr w:val="none" w:sz="0" w:space="0" w:color="auto"/>
-          <w:shd w:val="clear" w:color="auto" w:fill="auto"/>
-          <w:vertAlign w:val="baseline"/>
-          <w:rtl w:val="0"/>
-          <w:cs w:val="0"/>
-          <w:lang w:val="de-DE" w:eastAsia="en-US" w:bidi="ar-SA"/>
         </w:rPr>
-        <w:t>Integration KI-gesteuerter Analysen zur Optimierung von Entscheidungsprozessen.</w:t>
+        <w:t>Integration von KI-gestützten Analysen zur Optimierung von Entscheidungsprozessen</w:t>
       </w:r>
     </w:p>
     <w:p>
       <w:pPr>
         <w:pStyle w:val="ListBullet"/>
-        <w:bidi w:val="0"/>
         <w:rPr>
           <w:rFonts w:ascii="Segoe UI" w:hAnsi="Segoe UI" w:cs="Segoe UI"/>
           <w:sz w:val="24"/>
@@ -714,45 +222,15 @@
       </w:pPr>
       <w:r>
         <w:rPr>
-          <w:rStyle w:val="DefaultParagraphFont"/>
-          <w:rFonts w:ascii="Segoe UI" w:eastAsia="Segoe UI" w:hAnsi="Segoe UI" w:cs="Segoe UI"/>
-          <w:b w:val="0"/>
-          <w:bCs w:val="0"/>
-          <w:i w:val="0"/>
-          <w:iCs w:val="0"/>
-          <w:caps w:val="0"/>
-          <w:smallCaps w:val="0"/>
-          <w:strike w:val="0"/>
-          <w:dstrike w:val="0"/>
-          <w:outline w:val="0"/>
-          <w:shadow w:val="0"/>
-          <w:emboss w:val="0"/>
-          <w:imprint w:val="0"/>
-          <w:noProof w:val="0"/>
-          <w:vanish w:val="0"/>
-          <w:color w:val="auto"/>
-          <w:spacing w:val="0"/>
-          <w:w w:val="100"/>
-          <w:kern w:val="0"/>
-          <w:position w:val="0"/>
+          <w:rFonts w:ascii="Segoe UI" w:hAnsi="Segoe UI"/>
           <w:sz w:val="24"/>
-          <w:szCs w:val="24"/>
-          <w:highlight w:val="none"/>
-          <w:u w:val="none" w:color="auto"/>
-          <w:bdr w:val="none" w:sz="0" w:space="0" w:color="auto"/>
-          <w:shd w:val="clear" w:color="auto" w:fill="auto"/>
-          <w:vertAlign w:val="baseline"/>
-          <w:rtl w:val="0"/>
-          <w:cs w:val="0"/>
-          <w:lang w:val="de-DE" w:eastAsia="en-US" w:bidi="ar-SA"/>
         </w:rPr>
-        <w:t>Bereitstellung von Machine Learning-Modellen, um das Kundenverhalten vorherzusagen und Marketingaktivitäten zu personalisieren.</w:t>
+        <w:t>Einsatz von Machine Learning-Modellen zur Vorhersage des Kundenverhaltens und zur Personalisierung von Marketingmaßnahmen</w:t>
       </w:r>
     </w:p>
     <w:p>
       <w:pPr>
         <w:pStyle w:val="ListBullet"/>
-        <w:bidi w:val="0"/>
         <w:rPr>
           <w:rFonts w:ascii="Segoe UI" w:hAnsi="Segoe UI" w:cs="Segoe UI"/>
           <w:sz w:val="24"/>
@@ -761,45 +239,15 @@
       </w:pPr>
       <w:r>
         <w:rPr>
-          <w:rStyle w:val="DefaultParagraphFont"/>
-          <w:rFonts w:ascii="Segoe UI" w:eastAsia="Segoe UI" w:hAnsi="Segoe UI" w:cs="Segoe UI"/>
-          <w:b w:val="0"/>
-          <w:bCs w:val="0"/>
-          <w:i w:val="0"/>
-          <w:iCs w:val="0"/>
-          <w:caps w:val="0"/>
-          <w:smallCaps w:val="0"/>
-          <w:strike w:val="0"/>
-          <w:dstrike w:val="0"/>
-          <w:outline w:val="0"/>
-          <w:shadow w:val="0"/>
-          <w:emboss w:val="0"/>
-          <w:imprint w:val="0"/>
-          <w:noProof w:val="0"/>
-          <w:vanish w:val="0"/>
-          <w:color w:val="auto"/>
-          <w:spacing w:val="0"/>
-          <w:w w:val="100"/>
-          <w:kern w:val="0"/>
-          <w:position w:val="0"/>
+          <w:rFonts w:ascii="Segoe UI" w:hAnsi="Segoe UI"/>
           <w:sz w:val="24"/>
-          <w:szCs w:val="24"/>
-          <w:highlight w:val="none"/>
-          <w:u w:val="none" w:color="auto"/>
-          <w:bdr w:val="none" w:sz="0" w:space="0" w:color="auto"/>
-          <w:shd w:val="clear" w:color="auto" w:fill="auto"/>
-          <w:vertAlign w:val="baseline"/>
-          <w:rtl w:val="0"/>
-          <w:cs w:val="0"/>
-          <w:lang w:val="de-DE" w:eastAsia="en-US" w:bidi="ar-SA"/>
         </w:rPr>
-        <w:t>Reduzierung manueller Prozesse, was zu einer Steigerung der Produktivität von 30 % führt.</w:t>
+        <w:t>Verringerung der manuellen Prozesse und somit eine Produktivitätssteigerung von 30 %</w:t>
       </w:r>
     </w:p>
     <w:p>
       <w:pPr>
         <w:pStyle w:val="Heading3"/>
-        <w:bidi w:val="0"/>
         <w:rPr>
           <w:rFonts w:ascii="Segoe UI Semibold" w:hAnsi="Segoe UI Semibold" w:cs="Segoe UI Semibold"/>
           <w:color w:val="auto"/>
@@ -809,45 +257,16 @@
       </w:pPr>
       <w:r>
         <w:rPr>
-          <w:rStyle w:val="DefaultParagraphFont"/>
-          <w:rFonts w:ascii="Segoe UI Semibold" w:eastAsia="Segoe UI Semibold" w:hAnsi="Segoe UI Semibold" w:cs="Segoe UI Semibold"/>
-          <w:b/>
-          <w:bCs/>
-          <w:i w:val="0"/>
-          <w:iCs w:val="0"/>
-          <w:caps w:val="0"/>
-          <w:smallCaps w:val="0"/>
-          <w:strike w:val="0"/>
-          <w:dstrike w:val="0"/>
-          <w:outline w:val="0"/>
-          <w:shadow w:val="0"/>
-          <w:emboss w:val="0"/>
-          <w:imprint w:val="0"/>
-          <w:noProof w:val="0"/>
-          <w:vanish w:val="0"/>
+          <w:rFonts w:ascii="Segoe UI Semibold" w:hAnsi="Segoe UI Semibold"/>
           <w:color w:val="auto"/>
-          <w:spacing w:val="0"/>
-          <w:w w:val="100"/>
-          <w:kern w:val="0"/>
-          <w:position w:val="0"/>
           <w:sz w:val="24"/>
-          <w:szCs w:val="24"/>
-          <w:highlight w:val="none"/>
-          <w:u w:val="none" w:color="auto"/>
-          <w:bdr w:val="none" w:sz="0" w:space="0" w:color="auto"/>
-          <w:shd w:val="clear" w:color="auto" w:fill="auto"/>
-          <w:vertAlign w:val="baseline"/>
-          <w:rtl w:val="0"/>
-          <w:cs w:val="0"/>
-          <w:lang w:val="de-DE" w:eastAsia="en-US" w:bidi="ar-SA"/>
         </w:rPr>
-        <w:t>Digitale Kundenerfahrung</w:t>
+        <w:t>Digitales Kundenerlebnis</w:t>
       </w:r>
     </w:p>
     <w:p>
       <w:pPr>
         <w:pStyle w:val="ListBullet"/>
-        <w:bidi w:val="0"/>
         <w:rPr>
           <w:rFonts w:ascii="Segoe UI" w:hAnsi="Segoe UI" w:cs="Segoe UI"/>
           <w:sz w:val="24"/>
@@ -856,45 +275,15 @@
       </w:pPr>
       <w:r>
         <w:rPr>
-          <w:rStyle w:val="DefaultParagraphFont"/>
-          <w:rFonts w:ascii="Segoe UI" w:eastAsia="Segoe UI" w:hAnsi="Segoe UI" w:cs="Segoe UI"/>
-          <w:b w:val="0"/>
-          <w:bCs w:val="0"/>
-          <w:i w:val="0"/>
-          <w:iCs w:val="0"/>
-          <w:caps w:val="0"/>
-          <w:smallCaps w:val="0"/>
-          <w:strike w:val="0"/>
-          <w:dstrike w:val="0"/>
-          <w:outline w:val="0"/>
-          <w:shadow w:val="0"/>
-          <w:emboss w:val="0"/>
-          <w:imprint w:val="0"/>
-          <w:noProof w:val="0"/>
-          <w:vanish w:val="0"/>
-          <w:color w:val="auto"/>
-          <w:spacing w:val="0"/>
-          <w:w w:val="100"/>
-          <w:kern w:val="0"/>
-          <w:position w:val="0"/>
+          <w:rFonts w:ascii="Segoe UI" w:hAnsi="Segoe UI"/>
           <w:sz w:val="24"/>
-          <w:szCs w:val="24"/>
-          <w:highlight w:val="none"/>
-          <w:u w:val="none" w:color="auto"/>
-          <w:bdr w:val="none" w:sz="0" w:space="0" w:color="auto"/>
-          <w:shd w:val="clear" w:color="auto" w:fill="auto"/>
-          <w:vertAlign w:val="baseline"/>
-          <w:rtl w:val="0"/>
-          <w:cs w:val="0"/>
-          <w:lang w:val="de-DE" w:eastAsia="en-US" w:bidi="ar-SA"/>
         </w:rPr>
-        <w:t>Einführung eines neuen Kundenportals mit Self-Service-Funktionen.</w:t>
+        <w:t>Einführung eines neuen Kundenportals mit Self-Service-Funktionen</w:t>
       </w:r>
     </w:p>
     <w:p>
       <w:pPr>
         <w:pStyle w:val="ListBullet"/>
-        <w:bidi w:val="0"/>
         <w:rPr>
           <w:rFonts w:ascii="Segoe UI" w:hAnsi="Segoe UI" w:cs="Segoe UI"/>
           <w:sz w:val="24"/>
@@ -903,45 +292,15 @@
       </w:pPr>
       <w:r>
         <w:rPr>
-          <w:rStyle w:val="DefaultParagraphFont"/>
-          <w:rFonts w:ascii="Segoe UI" w:eastAsia="Segoe UI" w:hAnsi="Segoe UI" w:cs="Segoe UI"/>
-          <w:b w:val="0"/>
-          <w:bCs w:val="0"/>
-          <w:i w:val="0"/>
-          <w:iCs w:val="0"/>
-          <w:caps w:val="0"/>
-          <w:smallCaps w:val="0"/>
-          <w:strike w:val="0"/>
-          <w:dstrike w:val="0"/>
-          <w:outline w:val="0"/>
-          <w:shadow w:val="0"/>
-          <w:emboss w:val="0"/>
-          <w:imprint w:val="0"/>
-          <w:noProof w:val="0"/>
-          <w:vanish w:val="0"/>
-          <w:color w:val="auto"/>
-          <w:spacing w:val="0"/>
-          <w:w w:val="100"/>
-          <w:kern w:val="0"/>
-          <w:position w:val="0"/>
+          <w:rFonts w:ascii="Segoe UI" w:hAnsi="Segoe UI"/>
           <w:sz w:val="24"/>
-          <w:szCs w:val="24"/>
-          <w:highlight w:val="none"/>
-          <w:u w:val="none" w:color="auto"/>
-          <w:bdr w:val="none" w:sz="0" w:space="0" w:color="auto"/>
-          <w:shd w:val="clear" w:color="auto" w:fill="auto"/>
-          <w:vertAlign w:val="baseline"/>
-          <w:rtl w:val="0"/>
-          <w:cs w:val="0"/>
-          <w:lang w:val="de-DE" w:eastAsia="en-US" w:bidi="ar-SA"/>
         </w:rPr>
-        <w:t>Einführung von Chatbots für den 24/7-Kundensupport, wodurch die Reaktionszeiten um 50 % verkürzt werden.</w:t>
+        <w:t>Einführung von Chatbots für den Kundensupport rund um die Uhr, wodurch die Antwortzeiten um 50 % reduziert wurden</w:t>
       </w:r>
     </w:p>
     <w:p>
       <w:pPr>
         <w:pStyle w:val="ListBullet"/>
-        <w:bidi w:val="0"/>
         <w:rPr>
           <w:rFonts w:ascii="Segoe UI" w:hAnsi="Segoe UI" w:cs="Segoe UI"/>
           <w:sz w:val="24"/>
@@ -950,45 +309,15 @@
       </w:pPr>
       <w:r>
         <w:rPr>
-          <w:rStyle w:val="DefaultParagraphFont"/>
-          <w:rFonts w:ascii="Segoe UI" w:eastAsia="Segoe UI" w:hAnsi="Segoe UI" w:cs="Segoe UI"/>
-          <w:b w:val="0"/>
-          <w:bCs w:val="0"/>
-          <w:i w:val="0"/>
-          <w:iCs w:val="0"/>
-          <w:caps w:val="0"/>
-          <w:smallCaps w:val="0"/>
-          <w:strike w:val="0"/>
-          <w:dstrike w:val="0"/>
-          <w:outline w:val="0"/>
-          <w:shadow w:val="0"/>
-          <w:emboss w:val="0"/>
-          <w:imprint w:val="0"/>
-          <w:noProof w:val="0"/>
-          <w:vanish w:val="0"/>
-          <w:color w:val="auto"/>
-          <w:spacing w:val="0"/>
-          <w:w w:val="100"/>
-          <w:kern w:val="0"/>
-          <w:position w:val="0"/>
+          <w:rFonts w:ascii="Segoe UI" w:hAnsi="Segoe UI"/>
           <w:sz w:val="24"/>
-          <w:szCs w:val="24"/>
-          <w:highlight w:val="none"/>
-          <w:u w:val="none" w:color="auto"/>
-          <w:bdr w:val="none" w:sz="0" w:space="0" w:color="auto"/>
-          <w:shd w:val="clear" w:color="auto" w:fill="auto"/>
-          <w:vertAlign w:val="baseline"/>
-          <w:rtl w:val="0"/>
-          <w:cs w:val="0"/>
-          <w:lang w:val="de-DE" w:eastAsia="en-US" w:bidi="ar-SA"/>
         </w:rPr>
-        <w:t>Verbesserte Kundenzufriedenheitsergebnisse um 20 % im vergangenen Jahr.</w:t>
+        <w:t>Verbesserung der Kundenzufriedenheitswerte um 20 % im Verlauf des letzten Jahres</w:t>
       </w:r>
     </w:p>
     <w:p>
       <w:pPr>
         <w:pStyle w:val="Heading3"/>
-        <w:bidi w:val="0"/>
         <w:rPr>
           <w:rFonts w:ascii="Segoe UI Semibold" w:hAnsi="Segoe UI Semibold" w:cs="Segoe UI Semibold"/>
           <w:color w:val="auto"/>
@@ -998,37 +327,9 @@
       </w:pPr>
       <w:r>
         <w:rPr>
-          <w:rStyle w:val="DefaultParagraphFont"/>
-          <w:rFonts w:ascii="Segoe UI Semibold" w:eastAsia="Segoe UI Semibold" w:hAnsi="Segoe UI Semibold" w:cs="Segoe UI Semibold"/>
-          <w:b/>
-          <w:bCs/>
-          <w:i w:val="0"/>
-          <w:iCs w:val="0"/>
-          <w:caps w:val="0"/>
-          <w:smallCaps w:val="0"/>
-          <w:strike w:val="0"/>
-          <w:dstrike w:val="0"/>
-          <w:outline w:val="0"/>
-          <w:shadow w:val="0"/>
-          <w:emboss w:val="0"/>
-          <w:imprint w:val="0"/>
-          <w:noProof w:val="0"/>
-          <w:vanish w:val="0"/>
+          <w:rFonts w:ascii="Segoe UI Semibold" w:hAnsi="Segoe UI Semibold"/>
           <w:color w:val="auto"/>
-          <w:spacing w:val="0"/>
-          <w:w w:val="100"/>
-          <w:kern w:val="0"/>
-          <w:position w:val="0"/>
           <w:sz w:val="24"/>
-          <w:szCs w:val="24"/>
-          <w:highlight w:val="none"/>
-          <w:u w:val="none" w:color="auto"/>
-          <w:bdr w:val="none" w:sz="0" w:space="0" w:color="auto"/>
-          <w:shd w:val="clear" w:color="auto" w:fill="auto"/>
-          <w:vertAlign w:val="baseline"/>
-          <w:rtl w:val="0"/>
-          <w:cs w:val="0"/>
-          <w:lang w:val="de-DE" w:eastAsia="en-US" w:bidi="ar-SA"/>
         </w:rPr>
         <w:t>Prozessautomatisierung</w:t>
       </w:r>
@@ -1036,7 +337,6 @@
     <w:p>
       <w:pPr>
         <w:pStyle w:val="ListBullet"/>
-        <w:bidi w:val="0"/>
         <w:rPr>
           <w:rFonts w:ascii="Segoe UI" w:hAnsi="Segoe UI" w:cs="Segoe UI"/>
           <w:sz w:val="24"/>
@@ -1045,45 +345,15 @@
       </w:pPr>
       <w:r>
         <w:rPr>
-          <w:rStyle w:val="DefaultParagraphFont"/>
-          <w:rFonts w:ascii="Segoe UI" w:eastAsia="Segoe UI" w:hAnsi="Segoe UI" w:cs="Segoe UI"/>
-          <w:b w:val="0"/>
-          <w:bCs w:val="0"/>
-          <w:i w:val="0"/>
-          <w:iCs w:val="0"/>
-          <w:caps w:val="0"/>
-          <w:smallCaps w:val="0"/>
-          <w:strike w:val="0"/>
-          <w:dstrike w:val="0"/>
-          <w:outline w:val="0"/>
-          <w:shadow w:val="0"/>
-          <w:emboss w:val="0"/>
-          <w:imprint w:val="0"/>
-          <w:noProof w:val="0"/>
-          <w:vanish w:val="0"/>
-          <w:color w:val="auto"/>
-          <w:spacing w:val="0"/>
-          <w:w w:val="100"/>
-          <w:kern w:val="0"/>
-          <w:position w:val="0"/>
+          <w:rFonts w:ascii="Segoe UI" w:hAnsi="Segoe UI"/>
           <w:sz w:val="24"/>
-          <w:szCs w:val="24"/>
-          <w:highlight w:val="none"/>
-          <w:u w:val="none" w:color="auto"/>
-          <w:bdr w:val="none" w:sz="0" w:space="0" w:color="auto"/>
-          <w:shd w:val="clear" w:color="auto" w:fill="auto"/>
-          <w:vertAlign w:val="baseline"/>
-          <w:rtl w:val="0"/>
-          <w:cs w:val="0"/>
-          <w:lang w:val="de-DE" w:eastAsia="en-US" w:bidi="ar-SA"/>
         </w:rPr>
-        <w:t>Implementierung der robotergesteuerten Prozessautomatisierung (RPA) für Routineaufgaben.</w:t>
+        <w:t>Implementierung von robotergestützter Prozessautomatisierung (RPA) für Routineaufgaben</w:t>
       </w:r>
     </w:p>
     <w:p>
       <w:pPr>
         <w:pStyle w:val="ListBullet"/>
-        <w:bidi w:val="0"/>
         <w:rPr>
           <w:rFonts w:ascii="Segoe UI" w:hAnsi="Segoe UI" w:cs="Segoe UI"/>
           <w:sz w:val="24"/>
@@ -1092,45 +362,16 @@
       </w:pPr>
       <w:r>
         <w:rPr>
-          <w:rStyle w:val="DefaultParagraphFont"/>
-          <w:rFonts w:ascii="Segoe UI" w:eastAsia="Segoe UI" w:hAnsi="Segoe UI" w:cs="Segoe UI"/>
-          <w:b w:val="0"/>
-          <w:bCs w:val="0"/>
-          <w:i w:val="0"/>
-          <w:iCs w:val="0"/>
-          <w:caps w:val="0"/>
-          <w:smallCaps w:val="0"/>
-          <w:strike w:val="0"/>
-          <w:dstrike w:val="0"/>
-          <w:outline w:val="0"/>
-          <w:shadow w:val="0"/>
-          <w:emboss w:val="0"/>
-          <w:imprint w:val="0"/>
-          <w:noProof w:val="0"/>
-          <w:vanish w:val="0"/>
-          <w:color w:val="auto"/>
-          <w:spacing w:val="0"/>
-          <w:w w:val="100"/>
-          <w:kern w:val="0"/>
-          <w:position w:val="0"/>
+          <w:rFonts w:ascii="Segoe UI" w:hAnsi="Segoe UI"/>
           <w:sz w:val="24"/>
-          <w:szCs w:val="24"/>
-          <w:highlight w:val="none"/>
-          <w:u w:val="none" w:color="auto"/>
-          <w:bdr w:val="none" w:sz="0" w:space="0" w:color="auto"/>
-          <w:shd w:val="clear" w:color="auto" w:fill="auto"/>
-          <w:vertAlign w:val="baseline"/>
-          <w:rtl w:val="0"/>
-          <w:cs w:val="0"/>
-          <w:lang w:val="de-DE" w:eastAsia="en-US" w:bidi="ar-SA"/>
         </w:rPr>
-        <w:t>Die Bearbeitungszeit für wichtige Geschäftsvorgänge konnte um 40 % reduziert werden.</w:t>
+        <w:lastRenderedPageBreak/>
+        <w:t>Reduktion der Bearbeitungszeit für wichtige Geschäftsvorgänge um 40 %</w:t>
       </w:r>
     </w:p>
     <w:p>
       <w:pPr>
         <w:pStyle w:val="ListBullet"/>
-        <w:bidi w:val="0"/>
         <w:rPr>
           <w:rFonts w:ascii="Segoe UI" w:hAnsi="Segoe UI" w:cs="Segoe UI"/>
           <w:sz w:val="24"/>
@@ -1139,45 +380,15 @@
       </w:pPr>
       <w:r>
         <w:rPr>
-          <w:rStyle w:val="DefaultParagraphFont"/>
-          <w:rFonts w:ascii="Segoe UI" w:eastAsia="Segoe UI" w:hAnsi="Segoe UI" w:cs="Segoe UI"/>
-          <w:b w:val="0"/>
-          <w:bCs w:val="0"/>
-          <w:i w:val="0"/>
-          <w:iCs w:val="0"/>
-          <w:caps w:val="0"/>
-          <w:smallCaps w:val="0"/>
-          <w:strike w:val="0"/>
-          <w:dstrike w:val="0"/>
-          <w:outline w:val="0"/>
-          <w:shadow w:val="0"/>
-          <w:emboss w:val="0"/>
-          <w:imprint w:val="0"/>
-          <w:noProof w:val="0"/>
-          <w:vanish w:val="0"/>
-          <w:color w:val="auto"/>
-          <w:spacing w:val="0"/>
-          <w:w w:val="100"/>
-          <w:kern w:val="0"/>
-          <w:position w:val="0"/>
+          <w:rFonts w:ascii="Segoe UI" w:hAnsi="Segoe UI"/>
           <w:sz w:val="24"/>
-          <w:szCs w:val="24"/>
-          <w:highlight w:val="none"/>
-          <w:u w:val="none" w:color="auto"/>
-          <w:bdr w:val="none" w:sz="0" w:space="0" w:color="auto"/>
-          <w:shd w:val="clear" w:color="auto" w:fill="auto"/>
-          <w:vertAlign w:val="baseline"/>
-          <w:rtl w:val="0"/>
-          <w:cs w:val="0"/>
-          <w:lang w:val="de-DE" w:eastAsia="en-US" w:bidi="ar-SA"/>
         </w:rPr>
-        <w:t>Neuverteilung von Personalressourcen auf strategischere Rollen innerhalb der Organisation.</w:t>
+        <w:t>Umverteilung von Humanressourcen auf strategischere Organisationsrollen</w:t>
       </w:r>
     </w:p>
     <w:p>
       <w:pPr>
         <w:pStyle w:val="Heading3"/>
-        <w:bidi w:val="0"/>
         <w:rPr>
           <w:rFonts w:ascii="Segoe UI Semibold" w:hAnsi="Segoe UI Semibold" w:cs="Segoe UI Semibold"/>
           <w:color w:val="auto"/>
@@ -1187,45 +398,16 @@
       </w:pPr>
       <w:r>
         <w:rPr>
-          <w:rStyle w:val="DefaultParagraphFont"/>
-          <w:rFonts w:ascii="Segoe UI Semibold" w:eastAsia="Segoe UI Semibold" w:hAnsi="Segoe UI Semibold" w:cs="Segoe UI Semibold"/>
-          <w:b/>
-          <w:bCs/>
-          <w:i w:val="0"/>
-          <w:iCs w:val="0"/>
-          <w:caps w:val="0"/>
-          <w:smallCaps w:val="0"/>
-          <w:strike w:val="0"/>
-          <w:dstrike w:val="0"/>
-          <w:outline w:val="0"/>
-          <w:shadow w:val="0"/>
-          <w:emboss w:val="0"/>
-          <w:imprint w:val="0"/>
-          <w:noProof w:val="0"/>
-          <w:vanish w:val="0"/>
+          <w:rFonts w:ascii="Segoe UI Semibold" w:hAnsi="Segoe UI Semibold"/>
           <w:color w:val="auto"/>
-          <w:spacing w:val="0"/>
-          <w:w w:val="100"/>
-          <w:kern w:val="0"/>
-          <w:position w:val="0"/>
           <w:sz w:val="24"/>
-          <w:szCs w:val="24"/>
-          <w:highlight w:val="none"/>
-          <w:u w:val="none" w:color="auto"/>
-          <w:bdr w:val="none" w:sz="0" w:space="0" w:color="auto"/>
-          <w:shd w:val="clear" w:color="auto" w:fill="auto"/>
-          <w:vertAlign w:val="baseline"/>
-          <w:rtl w:val="0"/>
-          <w:cs w:val="0"/>
-          <w:lang w:val="de-DE" w:eastAsia="en-US" w:bidi="ar-SA"/>
         </w:rPr>
-        <w:t>Schulung und Entwicklung von Mitarbeiterinnen und Mitarbeitern</w:t>
+        <w:t>Mitarbeiterschulungen und -entwicklung</w:t>
       </w:r>
     </w:p>
     <w:p>
       <w:pPr>
         <w:pStyle w:val="ListBullet"/>
-        <w:bidi w:val="0"/>
         <w:rPr>
           <w:rFonts w:ascii="Segoe UI" w:hAnsi="Segoe UI" w:cs="Segoe UI"/>
           <w:sz w:val="24"/>
@@ -1234,45 +416,15 @@
       </w:pPr>
       <w:r>
         <w:rPr>
-          <w:rStyle w:val="DefaultParagraphFont"/>
-          <w:rFonts w:ascii="Segoe UI" w:eastAsia="Segoe UI" w:hAnsi="Segoe UI" w:cs="Segoe UI"/>
-          <w:b w:val="0"/>
-          <w:bCs w:val="0"/>
-          <w:i w:val="0"/>
-          <w:iCs w:val="0"/>
-          <w:caps w:val="0"/>
-          <w:smallCaps w:val="0"/>
-          <w:strike w:val="0"/>
-          <w:dstrike w:val="0"/>
-          <w:outline w:val="0"/>
-          <w:shadow w:val="0"/>
-          <w:emboss w:val="0"/>
-          <w:imprint w:val="0"/>
-          <w:noProof w:val="0"/>
-          <w:vanish w:val="0"/>
-          <w:color w:val="auto"/>
-          <w:spacing w:val="0"/>
-          <w:w w:val="100"/>
-          <w:kern w:val="0"/>
-          <w:position w:val="0"/>
+          <w:rFonts w:ascii="Segoe UI" w:hAnsi="Segoe UI"/>
           <w:sz w:val="24"/>
-          <w:szCs w:val="24"/>
-          <w:highlight w:val="none"/>
-          <w:u w:val="none" w:color="auto"/>
-          <w:bdr w:val="none" w:sz="0" w:space="0" w:color="auto"/>
-          <w:shd w:val="clear" w:color="auto" w:fill="auto"/>
-          <w:vertAlign w:val="baseline"/>
-          <w:rtl w:val="0"/>
-          <w:cs w:val="0"/>
-          <w:lang w:val="de-DE" w:eastAsia="en-US" w:bidi="ar-SA"/>
         </w:rPr>
-        <w:t>Durchgeführte Digitalkompetenzprogramme für alle Mitarbeiterinnen und Mitarbeiter.</w:t>
+        <w:t>Durchführung von Programmen zur Förderung der digitalen Kompetenz der Belegschaft</w:t>
       </w:r>
     </w:p>
     <w:p>
       <w:pPr>
         <w:pStyle w:val="ListBullet"/>
-        <w:bidi w:val="0"/>
         <w:rPr>
           <w:rFonts w:ascii="Segoe UI" w:hAnsi="Segoe UI" w:cs="Segoe UI"/>
           <w:sz w:val="24"/>
@@ -1281,45 +433,15 @@
       </w:pPr>
       <w:r>
         <w:rPr>
-          <w:rStyle w:val="DefaultParagraphFont"/>
-          <w:rFonts w:ascii="Segoe UI" w:eastAsia="Segoe UI" w:hAnsi="Segoe UI" w:cs="Segoe UI"/>
-          <w:b w:val="0"/>
-          <w:bCs w:val="0"/>
-          <w:i w:val="0"/>
-          <w:iCs w:val="0"/>
-          <w:caps w:val="0"/>
-          <w:smallCaps w:val="0"/>
-          <w:strike w:val="0"/>
-          <w:dstrike w:val="0"/>
-          <w:outline w:val="0"/>
-          <w:shadow w:val="0"/>
-          <w:emboss w:val="0"/>
-          <w:imprint w:val="0"/>
-          <w:noProof w:val="0"/>
-          <w:vanish w:val="0"/>
-          <w:color w:val="auto"/>
-          <w:spacing w:val="0"/>
-          <w:w w:val="100"/>
-          <w:kern w:val="0"/>
-          <w:position w:val="0"/>
+          <w:rFonts w:ascii="Segoe UI" w:hAnsi="Segoe UI"/>
           <w:sz w:val="24"/>
-          <w:szCs w:val="24"/>
-          <w:highlight w:val="none"/>
-          <w:u w:val="none" w:color="auto"/>
-          <w:bdr w:val="none" w:sz="0" w:space="0" w:color="auto"/>
-          <w:shd w:val="clear" w:color="auto" w:fill="auto"/>
-          <w:vertAlign w:val="baseline"/>
-          <w:rtl w:val="0"/>
-          <w:cs w:val="0"/>
-          <w:lang w:val="de-DE" w:eastAsia="en-US" w:bidi="ar-SA"/>
         </w:rPr>
-        <w:t>Start einer neuen E-Learning-Plattform mit Kursen zu neuen Technologien.</w:t>
+        <w:t>Einführung einer neuen E-Learning-Plattform mit Kursen zu neuen Technologien</w:t>
       </w:r>
     </w:p>
     <w:p>
       <w:pPr>
         <w:pStyle w:val="ListBullet"/>
-        <w:bidi w:val="0"/>
         <w:rPr>
           <w:rFonts w:ascii="Segoe UI" w:hAnsi="Segoe UI" w:cs="Segoe UI"/>
           <w:sz w:val="24"/>
@@ -1328,45 +450,15 @@
       </w:pPr>
       <w:r>
         <w:rPr>
-          <w:rStyle w:val="DefaultParagraphFont"/>
-          <w:rFonts w:ascii="Segoe UI" w:eastAsia="Segoe UI" w:hAnsi="Segoe UI" w:cs="Segoe UI"/>
-          <w:b w:val="0"/>
-          <w:bCs w:val="0"/>
-          <w:i w:val="0"/>
-          <w:iCs w:val="0"/>
-          <w:caps w:val="0"/>
-          <w:smallCaps w:val="0"/>
-          <w:strike w:val="0"/>
-          <w:dstrike w:val="0"/>
-          <w:outline w:val="0"/>
-          <w:shadow w:val="0"/>
-          <w:emboss w:val="0"/>
-          <w:imprint w:val="0"/>
-          <w:noProof w:val="0"/>
-          <w:vanish w:val="0"/>
-          <w:color w:val="auto"/>
-          <w:spacing w:val="0"/>
-          <w:w w:val="100"/>
-          <w:kern w:val="0"/>
-          <w:position w:val="0"/>
+          <w:rFonts w:ascii="Segoe UI" w:hAnsi="Segoe UI"/>
           <w:sz w:val="24"/>
-          <w:szCs w:val="24"/>
-          <w:highlight w:val="none"/>
-          <w:u w:val="none" w:color="auto"/>
-          <w:bdr w:val="none" w:sz="0" w:space="0" w:color="auto"/>
-          <w:shd w:val="clear" w:color="auto" w:fill="auto"/>
-          <w:vertAlign w:val="baseline"/>
-          <w:rtl w:val="0"/>
-          <w:cs w:val="0"/>
-          <w:lang w:val="de-DE" w:eastAsia="en-US" w:bidi="ar-SA"/>
         </w:rPr>
-        <w:t>Verbesserung der Mitarbeitendenbindung und Einführung neuer Tools um 35 %.</w:t>
+        <w:t>Steigerung des Mitarbeiterengagements und der Akzeptanz neuer Tools um 35 %</w:t>
       </w:r>
     </w:p>
     <w:p>
       <w:pPr>
         <w:pStyle w:val="Heading2"/>
-        <w:bidi w:val="0"/>
         <w:rPr>
           <w:rFonts w:ascii="Segoe UI Semibold" w:hAnsi="Segoe UI Semibold" w:cs="Segoe UI Semibold"/>
           <w:color w:val="auto"/>
@@ -1376,45 +468,16 @@
       </w:pPr>
       <w:r>
         <w:rPr>
-          <w:rStyle w:val="DefaultParagraphFont"/>
-          <w:rFonts w:ascii="Segoe UI Semibold" w:eastAsia="Segoe UI Semibold" w:hAnsi="Segoe UI Semibold" w:cs="Segoe UI Semibold"/>
-          <w:b/>
-          <w:bCs/>
-          <w:i w:val="0"/>
-          <w:iCs w:val="0"/>
-          <w:caps w:val="0"/>
-          <w:smallCaps w:val="0"/>
-          <w:strike w:val="0"/>
-          <w:dstrike w:val="0"/>
-          <w:outline w:val="0"/>
-          <w:shadow w:val="0"/>
-          <w:emboss w:val="0"/>
-          <w:imprint w:val="0"/>
-          <w:noProof w:val="0"/>
-          <w:vanish w:val="0"/>
+          <w:rFonts w:ascii="Segoe UI Semibold" w:hAnsi="Segoe UI Semibold"/>
           <w:color w:val="auto"/>
-          <w:spacing w:val="0"/>
-          <w:w w:val="100"/>
-          <w:kern w:val="0"/>
-          <w:position w:val="0"/>
           <w:sz w:val="28"/>
-          <w:szCs w:val="28"/>
-          <w:highlight w:val="none"/>
-          <w:u w:val="none" w:color="auto"/>
-          <w:bdr w:val="none" w:sz="0" w:space="0" w:color="auto"/>
-          <w:shd w:val="clear" w:color="auto" w:fill="auto"/>
-          <w:vertAlign w:val="baseline"/>
-          <w:rtl w:val="0"/>
-          <w:cs w:val="0"/>
-          <w:lang w:val="de-DE" w:eastAsia="en-US" w:bidi="ar-SA"/>
         </w:rPr>
-        <w:t>Milestones</w:t>
+        <w:t>Meilensteine</w:t>
       </w:r>
     </w:p>
     <w:p>
       <w:pPr>
         <w:pStyle w:val="ListBullet"/>
-        <w:bidi w:val="0"/>
         <w:rPr>
           <w:rFonts w:ascii="Segoe UI" w:hAnsi="Segoe UI" w:cs="Segoe UI"/>
           <w:sz w:val="24"/>
@@ -1423,45 +486,15 @@
       </w:pPr>
       <w:r>
         <w:rPr>
-          <w:rStyle w:val="DefaultParagraphFont"/>
-          <w:rFonts w:ascii="Segoe UI" w:eastAsia="Segoe UI" w:hAnsi="Segoe UI" w:cs="Segoe UI"/>
-          <w:b w:val="0"/>
-          <w:bCs w:val="0"/>
-          <w:i w:val="0"/>
-          <w:iCs w:val="0"/>
-          <w:caps w:val="0"/>
-          <w:smallCaps w:val="0"/>
-          <w:strike w:val="0"/>
-          <w:dstrike w:val="0"/>
-          <w:outline w:val="0"/>
-          <w:shadow w:val="0"/>
-          <w:emboss w:val="0"/>
-          <w:imprint w:val="0"/>
-          <w:noProof w:val="0"/>
-          <w:vanish w:val="0"/>
-          <w:color w:val="auto"/>
-          <w:spacing w:val="0"/>
-          <w:w w:val="100"/>
-          <w:kern w:val="0"/>
-          <w:position w:val="0"/>
+          <w:rFonts w:ascii="Segoe UI" w:hAnsi="Segoe UI"/>
           <w:sz w:val="24"/>
-          <w:szCs w:val="24"/>
-          <w:highlight w:val="none"/>
-          <w:u w:val="none" w:color="auto"/>
-          <w:bdr w:val="none" w:sz="0" w:space="0" w:color="auto"/>
-          <w:shd w:val="clear" w:color="auto" w:fill="auto"/>
-          <w:vertAlign w:val="baseline"/>
-          <w:rtl w:val="0"/>
-          <w:cs w:val="0"/>
-          <w:lang w:val="de-DE" w:eastAsia="en-US" w:bidi="ar-SA"/>
         </w:rPr>
-        <w:t>Q1 2024: Abschluss der Migration zur Cloudinfrastruktur.</w:t>
+        <w:t>Q1 2024: Migration zur Cloudinfrastruktur abgeschlossen</w:t>
       </w:r>
     </w:p>
     <w:p>
       <w:pPr>
         <w:pStyle w:val="ListBullet"/>
-        <w:bidi w:val="0"/>
         <w:rPr>
           <w:rFonts w:ascii="Segoe UI" w:hAnsi="Segoe UI" w:cs="Segoe UI"/>
           <w:sz w:val="24"/>
@@ -1470,45 +503,15 @@
       </w:pPr>
       <w:r>
         <w:rPr>
-          <w:rStyle w:val="DefaultParagraphFont"/>
-          <w:rFonts w:ascii="Segoe UI" w:eastAsia="Segoe UI" w:hAnsi="Segoe UI" w:cs="Segoe UI"/>
-          <w:b w:val="0"/>
-          <w:bCs w:val="0"/>
-          <w:i w:val="0"/>
-          <w:iCs w:val="0"/>
-          <w:caps w:val="0"/>
-          <w:smallCaps w:val="0"/>
-          <w:strike w:val="0"/>
-          <w:dstrike w:val="0"/>
-          <w:outline w:val="0"/>
-          <w:shadow w:val="0"/>
-          <w:emboss w:val="0"/>
-          <w:imprint w:val="0"/>
-          <w:noProof w:val="0"/>
-          <w:vanish w:val="0"/>
-          <w:color w:val="auto"/>
-          <w:spacing w:val="0"/>
-          <w:w w:val="100"/>
-          <w:kern w:val="0"/>
-          <w:position w:val="0"/>
+          <w:rFonts w:ascii="Segoe UI" w:hAnsi="Segoe UI"/>
           <w:sz w:val="24"/>
-          <w:szCs w:val="24"/>
-          <w:highlight w:val="none"/>
-          <w:u w:val="none" w:color="auto"/>
-          <w:bdr w:val="none" w:sz="0" w:space="0" w:color="auto"/>
-          <w:shd w:val="clear" w:color="auto" w:fill="auto"/>
-          <w:vertAlign w:val="baseline"/>
-          <w:rtl w:val="0"/>
-          <w:cs w:val="0"/>
-          <w:lang w:val="de-DE" w:eastAsia="en-US" w:bidi="ar-SA"/>
         </w:rPr>
-        <w:t>Q2 2024: Start der KI-gesteuerten Analyseplattform.</w:t>
+        <w:t>Q2 2024: KI-gesteuerte Analyseplattform eingeführt</w:t>
       </w:r>
     </w:p>
     <w:p>
       <w:pPr>
         <w:pStyle w:val="ListBullet"/>
-        <w:bidi w:val="0"/>
         <w:rPr>
           <w:rFonts w:ascii="Segoe UI" w:hAnsi="Segoe UI" w:cs="Segoe UI"/>
           <w:sz w:val="24"/>
@@ -1517,45 +520,15 @@
       </w:pPr>
       <w:r>
         <w:rPr>
-          <w:rStyle w:val="DefaultParagraphFont"/>
-          <w:rFonts w:ascii="Segoe UI" w:eastAsia="Segoe UI" w:hAnsi="Segoe UI" w:cs="Segoe UI"/>
-          <w:b w:val="0"/>
-          <w:bCs w:val="0"/>
-          <w:i w:val="0"/>
-          <w:iCs w:val="0"/>
-          <w:caps w:val="0"/>
-          <w:smallCaps w:val="0"/>
-          <w:strike w:val="0"/>
-          <w:dstrike w:val="0"/>
-          <w:outline w:val="0"/>
-          <w:shadow w:val="0"/>
-          <w:emboss w:val="0"/>
-          <w:imprint w:val="0"/>
-          <w:noProof w:val="0"/>
-          <w:vanish w:val="0"/>
-          <w:color w:val="auto"/>
-          <w:spacing w:val="0"/>
-          <w:w w:val="100"/>
-          <w:kern w:val="0"/>
-          <w:position w:val="0"/>
+          <w:rFonts w:ascii="Segoe UI" w:hAnsi="Segoe UI"/>
           <w:sz w:val="24"/>
-          <w:szCs w:val="24"/>
-          <w:highlight w:val="none"/>
-          <w:u w:val="none" w:color="auto"/>
-          <w:bdr w:val="none" w:sz="0" w:space="0" w:color="auto"/>
-          <w:shd w:val="clear" w:color="auto" w:fill="auto"/>
-          <w:vertAlign w:val="baseline"/>
-          <w:rtl w:val="0"/>
-          <w:cs w:val="0"/>
-          <w:lang w:val="de-DE" w:eastAsia="en-US" w:bidi="ar-SA"/>
         </w:rPr>
-        <w:t>Q3 2024: Einführung neuer digitaler Kundenportale.</w:t>
+        <w:t>Q3 2024: Neues digitales Kundenportal eingeführt</w:t>
       </w:r>
     </w:p>
     <w:p>
       <w:pPr>
         <w:pStyle w:val="ListBullet"/>
-        <w:bidi w:val="0"/>
         <w:rPr>
           <w:rFonts w:ascii="Segoe UI" w:hAnsi="Segoe UI" w:cs="Segoe UI"/>
           <w:sz w:val="24"/>
@@ -1564,45 +537,15 @@
       </w:pPr>
       <w:r>
         <w:rPr>
-          <w:rStyle w:val="DefaultParagraphFont"/>
-          <w:rFonts w:ascii="Segoe UI" w:eastAsia="Segoe UI" w:hAnsi="Segoe UI" w:cs="Segoe UI"/>
-          <w:b w:val="0"/>
-          <w:bCs w:val="0"/>
-          <w:i w:val="0"/>
-          <w:iCs w:val="0"/>
-          <w:caps w:val="0"/>
-          <w:smallCaps w:val="0"/>
-          <w:strike w:val="0"/>
-          <w:dstrike w:val="0"/>
-          <w:outline w:val="0"/>
-          <w:shadow w:val="0"/>
-          <w:emboss w:val="0"/>
-          <w:imprint w:val="0"/>
-          <w:noProof w:val="0"/>
-          <w:vanish w:val="0"/>
-          <w:color w:val="auto"/>
-          <w:spacing w:val="0"/>
-          <w:w w:val="100"/>
-          <w:kern w:val="0"/>
-          <w:position w:val="0"/>
+          <w:rFonts w:ascii="Segoe UI" w:hAnsi="Segoe UI"/>
           <w:sz w:val="24"/>
-          <w:szCs w:val="24"/>
-          <w:highlight w:val="none"/>
-          <w:u w:val="none" w:color="auto"/>
-          <w:bdr w:val="none" w:sz="0" w:space="0" w:color="auto"/>
-          <w:shd w:val="clear" w:color="auto" w:fill="auto"/>
-          <w:vertAlign w:val="baseline"/>
-          <w:rtl w:val="0"/>
-          <w:cs w:val="0"/>
-          <w:lang w:val="de-DE" w:eastAsia="en-US" w:bidi="ar-SA"/>
         </w:rPr>
-        <w:t>Q4 2024: 50 % Automatisierung von Routineprozessen.</w:t>
+        <w:t>Q4 2024: 50 % Automatisierung von Routineprozessen erreicht</w:t>
       </w:r>
     </w:p>
     <w:p>
       <w:pPr>
         <w:pStyle w:val="Heading2"/>
-        <w:bidi w:val="0"/>
         <w:rPr>
           <w:rFonts w:ascii="Segoe UI Semibold" w:hAnsi="Segoe UI Semibold" w:cs="Segoe UI Semibold"/>
           <w:color w:val="auto"/>
@@ -1612,44 +555,15 @@
       </w:pPr>
       <w:r>
         <w:rPr>
-          <w:rStyle w:val="DefaultParagraphFont"/>
-          <w:rFonts w:ascii="Segoe UI Semibold" w:eastAsia="Segoe UI Semibold" w:hAnsi="Segoe UI Semibold" w:cs="Segoe UI Semibold"/>
-          <w:b/>
-          <w:bCs/>
-          <w:i w:val="0"/>
-          <w:iCs w:val="0"/>
-          <w:caps w:val="0"/>
-          <w:smallCaps w:val="0"/>
-          <w:strike w:val="0"/>
-          <w:dstrike w:val="0"/>
-          <w:outline w:val="0"/>
-          <w:shadow w:val="0"/>
-          <w:emboss w:val="0"/>
-          <w:imprint w:val="0"/>
-          <w:noProof w:val="0"/>
-          <w:vanish w:val="0"/>
+          <w:rFonts w:ascii="Segoe UI Semibold" w:hAnsi="Segoe UI Semibold"/>
           <w:color w:val="auto"/>
-          <w:spacing w:val="0"/>
-          <w:w w:val="100"/>
-          <w:kern w:val="0"/>
-          <w:position w:val="0"/>
           <w:sz w:val="28"/>
-          <w:szCs w:val="28"/>
-          <w:highlight w:val="none"/>
-          <w:u w:val="none" w:color="auto"/>
-          <w:bdr w:val="none" w:sz="0" w:space="0" w:color="auto"/>
-          <w:shd w:val="clear" w:color="auto" w:fill="auto"/>
-          <w:vertAlign w:val="baseline"/>
-          <w:rtl w:val="0"/>
-          <w:cs w:val="0"/>
-          <w:lang w:val="de-DE" w:eastAsia="en-US" w:bidi="ar-SA"/>
         </w:rPr>
-        <w:t>Zukünftige Pläne</w:t>
+        <w:t>Zukunft</w:t>
       </w:r>
     </w:p>
     <w:p>
       <w:pPr>
-        <w:bidi w:val="0"/>
         <w:rPr>
           <w:rFonts w:ascii="Segoe UI" w:hAnsi="Segoe UI" w:cs="Segoe UI"/>
           <w:sz w:val="24"/>
@@ -1658,261 +572,39 @@
       </w:pPr>
       <w:r>
         <w:rPr>
-          <w:rStyle w:val="DefaultParagraphFont"/>
-          <w:rFonts w:ascii="Segoe UI" w:eastAsia="Segoe UI" w:hAnsi="Segoe UI" w:cs="Segoe UI"/>
-          <w:b w:val="0"/>
-          <w:bCs w:val="0"/>
-          <w:i w:val="0"/>
-          <w:iCs w:val="0"/>
-          <w:caps w:val="0"/>
-          <w:smallCaps w:val="0"/>
-          <w:strike w:val="0"/>
-          <w:dstrike w:val="0"/>
-          <w:outline w:val="0"/>
-          <w:shadow w:val="0"/>
-          <w:emboss w:val="0"/>
-          <w:imprint w:val="0"/>
-          <w:noProof w:val="0"/>
-          <w:vanish w:val="0"/>
-          <w:color w:val="auto"/>
-          <w:spacing w:val="0"/>
-          <w:w w:val="100"/>
-          <w:kern w:val="0"/>
-          <w:position w:val="0"/>
+          <w:rFonts w:ascii="Segoe UI" w:hAnsi="Segoe UI"/>
           <w:sz w:val="24"/>
-          <w:szCs w:val="24"/>
-          <w:highlight w:val="none"/>
-          <w:u w:val="none" w:color="auto"/>
-          <w:bdr w:val="none" w:sz="0" w:space="0" w:color="auto"/>
-          <w:shd w:val="clear" w:color="auto" w:fill="auto"/>
-          <w:vertAlign w:val="baseline"/>
-          <w:rtl w:val="0"/>
-          <w:cs w:val="0"/>
-          <w:lang w:val="de-DE" w:eastAsia="en-US" w:bidi="ar-SA"/>
         </w:rPr>
-        <w:t>Kontinuierlicher Ausbau von KI- und Machine Learning-Anwendungen in allen Abteilungen.</w:t>
+        <w:t>Ausbau von KI und Machine Learning-Anwendungen in allen Abteilungen fortsetzen</w:t>
       </w:r>
       <w:r>
         <w:rPr>
-          <w:rStyle w:val="DefaultParagraphFont"/>
-          <w:rFonts w:ascii="Segoe UI" w:eastAsia="Segoe UI" w:hAnsi="Segoe UI" w:cs="Segoe UI"/>
-          <w:b w:val="0"/>
-          <w:bCs w:val="0"/>
-          <w:i w:val="0"/>
-          <w:iCs w:val="0"/>
-          <w:caps w:val="0"/>
-          <w:smallCaps w:val="0"/>
-          <w:strike w:val="0"/>
-          <w:dstrike w:val="0"/>
-          <w:outline w:val="0"/>
-          <w:shadow w:val="0"/>
-          <w:emboss w:val="0"/>
-          <w:imprint w:val="0"/>
-          <w:noProof w:val="0"/>
-          <w:vanish w:val="0"/>
-          <w:color w:val="auto"/>
-          <w:spacing w:val="0"/>
-          <w:w w:val="100"/>
-          <w:kern w:val="0"/>
-          <w:position w:val="0"/>
+          <w:rFonts w:ascii="Segoe UI" w:hAnsi="Segoe UI"/>
           <w:sz w:val="24"/>
-          <w:szCs w:val="24"/>
-          <w:highlight w:val="none"/>
-          <w:u w:val="none" w:color="auto"/>
-          <w:bdr w:val="none" w:sz="0" w:space="0" w:color="auto"/>
-          <w:shd w:val="clear" w:color="auto" w:fill="auto"/>
-          <w:vertAlign w:val="baseline"/>
-          <w:rtl w:val="0"/>
-          <w:cs w:val="0"/>
-          <w:lang w:val="de-DE" w:eastAsia="en-US" w:bidi="ar-SA"/>
         </w:rPr>
         <w:br/>
+        <w:t>Digitales Kundenerlebnis mit neuen Funktionen und Diensten weiter verbessern</w:t>
       </w:r>
       <w:r>
         <w:rPr>
-          <w:rStyle w:val="DefaultParagraphFont"/>
-          <w:rFonts w:ascii="Segoe UI" w:eastAsia="Segoe UI" w:hAnsi="Segoe UI" w:cs="Segoe UI"/>
-          <w:b w:val="0"/>
-          <w:bCs w:val="0"/>
-          <w:i w:val="0"/>
-          <w:iCs w:val="0"/>
-          <w:caps w:val="0"/>
-          <w:smallCaps w:val="0"/>
-          <w:strike w:val="0"/>
-          <w:dstrike w:val="0"/>
-          <w:outline w:val="0"/>
-          <w:shadow w:val="0"/>
-          <w:emboss w:val="0"/>
-          <w:imprint w:val="0"/>
-          <w:noProof w:val="0"/>
-          <w:vanish w:val="0"/>
-          <w:color w:val="auto"/>
-          <w:spacing w:val="0"/>
-          <w:w w:val="100"/>
-          <w:kern w:val="0"/>
-          <w:position w:val="0"/>
+          <w:rFonts w:ascii="Segoe UI" w:hAnsi="Segoe UI"/>
           <w:sz w:val="24"/>
-          <w:szCs w:val="24"/>
-          <w:highlight w:val="none"/>
-          <w:u w:val="none" w:color="auto"/>
-          <w:bdr w:val="none" w:sz="0" w:space="0" w:color="auto"/>
-          <w:shd w:val="clear" w:color="auto" w:fill="auto"/>
-          <w:vertAlign w:val="baseline"/>
-          <w:rtl w:val="0"/>
-          <w:cs w:val="0"/>
-          <w:lang w:val="de-DE" w:eastAsia="en-US" w:bidi="ar-SA"/>
         </w:rPr>
-        <w:t>Weitere Verbesserung der digitalen Kundenerfahrung mit neuen Features und Diensten.</w:t>
+        <w:br/>
+        <w:t>Fokus auf Maßnahmen zur Cybersicherheit setzen, um sich vor den sich entwickelnden Bedrohungen zu schützen</w:t>
       </w:r>
       <w:r>
         <w:rPr>
-          <w:rStyle w:val="DefaultParagraphFont"/>
-          <w:rFonts w:ascii="Segoe UI" w:eastAsia="Segoe UI" w:hAnsi="Segoe UI" w:cs="Segoe UI"/>
-          <w:b w:val="0"/>
-          <w:bCs w:val="0"/>
-          <w:i w:val="0"/>
-          <w:iCs w:val="0"/>
-          <w:caps w:val="0"/>
-          <w:smallCaps w:val="0"/>
-          <w:strike w:val="0"/>
-          <w:dstrike w:val="0"/>
-          <w:outline w:val="0"/>
-          <w:shadow w:val="0"/>
-          <w:emboss w:val="0"/>
-          <w:imprint w:val="0"/>
-          <w:noProof w:val="0"/>
-          <w:vanish w:val="0"/>
-          <w:color w:val="auto"/>
-          <w:spacing w:val="0"/>
-          <w:w w:val="100"/>
-          <w:kern w:val="0"/>
-          <w:position w:val="0"/>
+          <w:rFonts w:ascii="Segoe UI" w:hAnsi="Segoe UI"/>
           <w:sz w:val="24"/>
-          <w:szCs w:val="24"/>
-          <w:highlight w:val="none"/>
-          <w:u w:val="none" w:color="auto"/>
-          <w:bdr w:val="none" w:sz="0" w:space="0" w:color="auto"/>
-          <w:shd w:val="clear" w:color="auto" w:fill="auto"/>
-          <w:vertAlign w:val="baseline"/>
-          <w:rtl w:val="0"/>
-          <w:cs w:val="0"/>
-          <w:lang w:val="de-DE" w:eastAsia="en-US" w:bidi="ar-SA"/>
         </w:rPr>
         <w:br/>
-      </w:r>
-      <w:r>
-        <w:rPr>
-          <w:rStyle w:val="DefaultParagraphFont"/>
-          <w:rFonts w:ascii="Segoe UI" w:eastAsia="Segoe UI" w:hAnsi="Segoe UI" w:cs="Segoe UI"/>
-          <w:b w:val="0"/>
-          <w:bCs w:val="0"/>
-          <w:i w:val="0"/>
-          <w:iCs w:val="0"/>
-          <w:caps w:val="0"/>
-          <w:smallCaps w:val="0"/>
-          <w:strike w:val="0"/>
-          <w:dstrike w:val="0"/>
-          <w:outline w:val="0"/>
-          <w:shadow w:val="0"/>
-          <w:emboss w:val="0"/>
-          <w:imprint w:val="0"/>
-          <w:noProof w:val="0"/>
-          <w:vanish w:val="0"/>
-          <w:color w:val="auto"/>
-          <w:spacing w:val="0"/>
-          <w:w w:val="100"/>
-          <w:kern w:val="0"/>
-          <w:position w:val="0"/>
-          <w:sz w:val="24"/>
-          <w:szCs w:val="24"/>
-          <w:highlight w:val="none"/>
-          <w:u w:val="none" w:color="auto"/>
-          <w:bdr w:val="none" w:sz="0" w:space="0" w:color="auto"/>
-          <w:shd w:val="clear" w:color="auto" w:fill="auto"/>
-          <w:vertAlign w:val="baseline"/>
-          <w:rtl w:val="0"/>
-          <w:cs w:val="0"/>
-          <w:lang w:val="de-DE" w:eastAsia="en-US" w:bidi="ar-SA"/>
-        </w:rPr>
-        <w:t>Konzentration auf Cybersicherheitsmaßnahmen zum Schutz vor sich entwickelnden Bedrohungen.</w:t>
-      </w:r>
-      <w:r>
-        <w:rPr>
-          <w:rStyle w:val="DefaultParagraphFont"/>
-          <w:rFonts w:ascii="Segoe UI" w:eastAsia="Segoe UI" w:hAnsi="Segoe UI" w:cs="Segoe UI"/>
-          <w:b w:val="0"/>
-          <w:bCs w:val="0"/>
-          <w:i w:val="0"/>
-          <w:iCs w:val="0"/>
-          <w:caps w:val="0"/>
-          <w:smallCaps w:val="0"/>
-          <w:strike w:val="0"/>
-          <w:dstrike w:val="0"/>
-          <w:outline w:val="0"/>
-          <w:shadow w:val="0"/>
-          <w:emboss w:val="0"/>
-          <w:imprint w:val="0"/>
-          <w:noProof w:val="0"/>
-          <w:vanish w:val="0"/>
-          <w:color w:val="auto"/>
-          <w:spacing w:val="0"/>
-          <w:w w:val="100"/>
-          <w:kern w:val="0"/>
-          <w:position w:val="0"/>
-          <w:sz w:val="24"/>
-          <w:szCs w:val="24"/>
-          <w:highlight w:val="none"/>
-          <w:u w:val="none" w:color="auto"/>
-          <w:bdr w:val="none" w:sz="0" w:space="0" w:color="auto"/>
-          <w:shd w:val="clear" w:color="auto" w:fill="auto"/>
-          <w:vertAlign w:val="baseline"/>
-          <w:rtl w:val="0"/>
-          <w:cs w:val="0"/>
-          <w:lang w:val="de-DE" w:eastAsia="en-US" w:bidi="ar-SA"/>
-        </w:rPr>
-        <w:br/>
-      </w:r>
-      <w:r>
-        <w:rPr>
-          <w:rStyle w:val="DefaultParagraphFont"/>
-          <w:rFonts w:ascii="Segoe UI" w:eastAsia="Segoe UI" w:hAnsi="Segoe UI" w:cs="Segoe UI"/>
-          <w:b w:val="0"/>
-          <w:bCs w:val="0"/>
-          <w:i w:val="0"/>
-          <w:iCs w:val="0"/>
-          <w:caps w:val="0"/>
-          <w:smallCaps w:val="0"/>
-          <w:strike w:val="0"/>
-          <w:dstrike w:val="0"/>
-          <w:outline w:val="0"/>
-          <w:shadow w:val="0"/>
-          <w:emboss w:val="0"/>
-          <w:imprint w:val="0"/>
-          <w:noProof w:val="0"/>
-          <w:vanish w:val="0"/>
-          <w:color w:val="auto"/>
-          <w:spacing w:val="0"/>
-          <w:w w:val="100"/>
-          <w:kern w:val="0"/>
-          <w:position w:val="0"/>
-          <w:sz w:val="24"/>
-          <w:szCs w:val="24"/>
-          <w:highlight w:val="none"/>
-          <w:u w:val="none" w:color="auto"/>
-          <w:bdr w:val="none" w:sz="0" w:space="0" w:color="auto"/>
-          <w:shd w:val="clear" w:color="auto" w:fill="auto"/>
-          <w:vertAlign w:val="baseline"/>
-          <w:rtl w:val="0"/>
-          <w:cs w:val="0"/>
-          <w:lang w:val="de-DE" w:eastAsia="en-US" w:bidi="ar-SA"/>
-        </w:rPr>
-        <w:t>Entwickeln einer umfassenden digitalen Strategie für die nächsten fünf Jahre.</w:t>
+        <w:t>Umfassende digitale Strategie für die nächsten fünf Jahre entwickeln</w:t>
       </w:r>
     </w:p>
     <w:p>
       <w:pPr>
         <w:pStyle w:val="Heading2"/>
-        <w:bidi w:val="0"/>
         <w:rPr>
           <w:rFonts w:ascii="Segoe UI Semibold" w:hAnsi="Segoe UI Semibold" w:cs="Segoe UI Semibold"/>
           <w:color w:val="auto"/>
@@ -1922,44 +614,15 @@
       </w:pPr>
       <w:r>
         <w:rPr>
-          <w:rStyle w:val="DefaultParagraphFont"/>
-          <w:rFonts w:ascii="Segoe UI Semibold" w:eastAsia="Segoe UI Semibold" w:hAnsi="Segoe UI Semibold" w:cs="Segoe UI Semibold"/>
-          <w:b/>
-          <w:bCs/>
-          <w:i w:val="0"/>
-          <w:iCs w:val="0"/>
-          <w:caps w:val="0"/>
-          <w:smallCaps w:val="0"/>
-          <w:strike w:val="0"/>
-          <w:dstrike w:val="0"/>
-          <w:outline w:val="0"/>
-          <w:shadow w:val="0"/>
-          <w:emboss w:val="0"/>
-          <w:imprint w:val="0"/>
-          <w:noProof w:val="0"/>
-          <w:vanish w:val="0"/>
+          <w:rFonts w:ascii="Segoe UI Semibold" w:hAnsi="Segoe UI Semibold"/>
           <w:color w:val="auto"/>
-          <w:spacing w:val="0"/>
-          <w:w w:val="100"/>
-          <w:kern w:val="0"/>
-          <w:position w:val="0"/>
           <w:sz w:val="28"/>
-          <w:szCs w:val="28"/>
-          <w:highlight w:val="none"/>
-          <w:u w:val="none" w:color="auto"/>
-          <w:bdr w:val="none" w:sz="0" w:space="0" w:color="auto"/>
-          <w:shd w:val="clear" w:color="auto" w:fill="auto"/>
-          <w:vertAlign w:val="baseline"/>
-          <w:rtl w:val="0"/>
-          <w:cs w:val="0"/>
-          <w:lang w:val="de-DE" w:eastAsia="en-US" w:bidi="ar-SA"/>
         </w:rPr>
-        <w:t>Fazit</w:t>
+        <w:t>Schlussfolgerung</w:t>
       </w:r>
     </w:p>
     <w:p>
       <w:pPr>
-        <w:bidi w:val="0"/>
         <w:rPr>
           <w:rFonts w:ascii="Segoe UI" w:hAnsi="Segoe UI" w:cs="Segoe UI"/>
           <w:sz w:val="24"/>
@@ -1968,111 +631,10 @@
       </w:pPr>
       <w:r>
         <w:rPr>
-          <w:rStyle w:val="DefaultParagraphFont"/>
-          <w:rFonts w:ascii="Segoe UI" w:eastAsia="Segoe UI" w:hAnsi="Segoe UI" w:cs="Segoe UI"/>
-          <w:b w:val="0"/>
-          <w:bCs w:val="0"/>
-          <w:i w:val="0"/>
-          <w:iCs w:val="0"/>
-          <w:caps w:val="0"/>
-          <w:smallCaps w:val="0"/>
-          <w:strike w:val="0"/>
-          <w:dstrike w:val="0"/>
-          <w:outline w:val="0"/>
-          <w:shadow w:val="0"/>
-          <w:emboss w:val="0"/>
-          <w:imprint w:val="0"/>
-          <w:noProof w:val="0"/>
-          <w:vanish w:val="0"/>
-          <w:color w:val="auto"/>
-          <w:spacing w:val="0"/>
-          <w:w w:val="100"/>
-          <w:kern w:val="0"/>
-          <w:position w:val="0"/>
+          <w:rFonts w:ascii="Segoe UI" w:hAnsi="Segoe UI"/>
           <w:sz w:val="24"/>
-          <w:szCs w:val="24"/>
-          <w:highlight w:val="none"/>
-          <w:u w:val="none" w:color="auto"/>
-          <w:bdr w:val="none" w:sz="0" w:space="0" w:color="auto"/>
-          <w:shd w:val="clear" w:color="auto" w:fill="auto"/>
-          <w:vertAlign w:val="baseline"/>
-          <w:rtl w:val="0"/>
-          <w:cs w:val="0"/>
-          <w:lang w:val="de-DE" w:eastAsia="en-US" w:bidi="ar-SA"/>
         </w:rPr>
-        <w:t>Die digitale Transformation von Fabrikam Inc. hat zu erheblichen Verbesserungen bei der Effizienz, der Kundenzufriedenheit und der allgemeinen Unternehmensleistung geführt.</w:t>
-      </w:r>
-      <w:r>
-        <w:rPr>
-          <w:rStyle w:val="DefaultParagraphFont"/>
-          <w:rFonts w:ascii="Segoe UI" w:eastAsia="Segoe UI" w:hAnsi="Segoe UI" w:cs="Segoe UI"/>
-          <w:b w:val="0"/>
-          <w:bCs w:val="0"/>
-          <w:i w:val="0"/>
-          <w:iCs w:val="0"/>
-          <w:caps w:val="0"/>
-          <w:smallCaps w:val="0"/>
-          <w:strike w:val="0"/>
-          <w:dstrike w:val="0"/>
-          <w:outline w:val="0"/>
-          <w:shadow w:val="0"/>
-          <w:emboss w:val="0"/>
-          <w:imprint w:val="0"/>
-          <w:noProof w:val="0"/>
-          <w:vanish w:val="0"/>
-          <w:color w:val="auto"/>
-          <w:spacing w:val="0"/>
-          <w:w w:val="100"/>
-          <w:kern w:val="0"/>
-          <w:position w:val="0"/>
-          <w:sz w:val="24"/>
-          <w:szCs w:val="24"/>
-          <w:highlight w:val="none"/>
-          <w:u w:val="none" w:color="auto"/>
-          <w:bdr w:val="none" w:sz="0" w:space="0" w:color="auto"/>
-          <w:shd w:val="clear" w:color="auto" w:fill="auto"/>
-          <w:vertAlign w:val="baseline"/>
-          <w:rtl w:val="0"/>
-          <w:cs w:val="0"/>
-          <w:lang w:val="de-DE" w:eastAsia="en-US" w:bidi="ar-SA"/>
-        </w:rPr>
-        <w:t xml:space="preserve"> </w:t>
-      </w:r>
-      <w:r>
-        <w:rPr>
-          <w:rStyle w:val="DefaultParagraphFont"/>
-          <w:rFonts w:ascii="Segoe UI" w:eastAsia="Segoe UI" w:hAnsi="Segoe UI" w:cs="Segoe UI"/>
-          <w:b w:val="0"/>
-          <w:bCs w:val="0"/>
-          <w:i w:val="0"/>
-          <w:iCs w:val="0"/>
-          <w:caps w:val="0"/>
-          <w:smallCaps w:val="0"/>
-          <w:strike w:val="0"/>
-          <w:dstrike w:val="0"/>
-          <w:outline w:val="0"/>
-          <w:shadow w:val="0"/>
-          <w:emboss w:val="0"/>
-          <w:imprint w:val="0"/>
-          <w:noProof w:val="0"/>
-          <w:vanish w:val="0"/>
-          <w:color w:val="auto"/>
-          <w:spacing w:val="0"/>
-          <w:w w:val="100"/>
-          <w:kern w:val="0"/>
-          <w:position w:val="0"/>
-          <w:sz w:val="24"/>
-          <w:szCs w:val="24"/>
-          <w:highlight w:val="none"/>
-          <w:u w:val="none" w:color="auto"/>
-          <w:bdr w:val="none" w:sz="0" w:space="0" w:color="auto"/>
-          <w:shd w:val="clear" w:color="auto" w:fill="auto"/>
-          <w:vertAlign w:val="baseline"/>
-          <w:rtl w:val="0"/>
-          <w:cs w:val="0"/>
-          <w:lang w:val="de-DE" w:eastAsia="en-US" w:bidi="ar-SA"/>
-        </w:rPr>
-        <w:t>Die Organisation setzt weiterhin auf die Nutzung von Technologien, um zukünftiges Wachstum und Innovation voranzutreiben.</w:t>
+        <w:t>Die digitale Transformation von Fabrikam Inc. hat zu erheblichen Verbesserungen bei der Effizienz, der Kundenzufriedenheit und der allgemeinen Unternehmensleistung geführt. Das Unternehmen ist weiterhin bestrebt, zukünftiges Wachstum und Innovation mittels Technologie voranzutreiben.</w:t>
       </w:r>
     </w:p>
     <w:sectPr>
@@ -2086,8 +648,8 @@
 </file>
 
 <file path=word/numbering.xml><?xml version="1.0" encoding="utf-8"?>
-<w:numbering xmlns:wpc="http://schemas.microsoft.com/office/word/2010/wordprocessingCanvas" xmlns:cx="http://schemas.microsoft.com/office/drawing/2014/chartex" xmlns:cx1="http://schemas.microsoft.com/office/drawing/2015/9/8/chartex" xmlns:cx2="http://schemas.microsoft.com/office/drawing/2015/10/21/chartex" xmlns:cx3="http://schemas.microsoft.com/office/drawing/2016/5/9/chartex" xmlns:cx4="http://schemas.microsoft.com/office/drawing/2016/5/10/chartex" xmlns:cx5="http://schemas.microsoft.com/office/drawing/2016/5/11/chartex" xmlns:mc="http://schemas.openxmlformats.org/markup-compatibility/2006" xmlns:o="urn:schemas-microsoft-com:office:office" xmlns:r="http://schemas.openxmlformats.org/officeDocument/2006/relationships" xmlns:m="http://schemas.openxmlformats.org/officeDocument/2006/math" xmlns:v="urn:schemas-microsoft-com:vml" xmlns:wp14="http://schemas.microsoft.com/office/word/2010/wordprocessingDrawing" xmlns:wp="http://schemas.openxmlformats.org/drawingml/2006/wordprocessingDrawing" xmlns:w10="urn:schemas-microsoft-com:office:word" xmlns:w="http://schemas.openxmlformats.org/wordprocessingml/2006/main" xmlns:w14="http://schemas.microsoft.com/office/word/2010/wordml" xmlns:w15="http://schemas.microsoft.com/office/word/2012/wordml" xmlns:wne="http://schemas.microsoft.com/office/word/2006/wordml" xmlns:w16cid="http://schemas.microsoft.com/office/word/2016/wordml/cid" xmlns:w16se="http://schemas.microsoft.com/office/word/2015/wordml/symex" xmlns:wpg="http://schemas.microsoft.com/office/word/2010/wordprocessingGroup" xmlns:wpi="http://schemas.microsoft.com/office/word/2010/wordprocessingInk" xmlns:wps="http://schemas.microsoft.com/office/word/2010/wordprocessingShape" mc:Ignorable="w14 w15 wp14 w16se w16cid">
-  <w:abstractNum w:abstractNumId="0">
+<w:numbering xmlns:wpc="http://schemas.microsoft.com/office/word/2010/wordprocessingCanvas" xmlns:cx="http://schemas.microsoft.com/office/drawing/2014/chartex" xmlns:cx1="http://schemas.microsoft.com/office/drawing/2015/9/8/chartex" xmlns:cx2="http://schemas.microsoft.com/office/drawing/2015/10/21/chartex" xmlns:cx3="http://schemas.microsoft.com/office/drawing/2016/5/9/chartex" xmlns:cx4="http://schemas.microsoft.com/office/drawing/2016/5/10/chartex" xmlns:cx5="http://schemas.microsoft.com/office/drawing/2016/5/11/chartex" xmlns:cx6="http://schemas.microsoft.com/office/drawing/2016/5/12/chartex" xmlns:cx7="http://schemas.microsoft.com/office/drawing/2016/5/13/chartex" xmlns:cx8="http://schemas.microsoft.com/office/drawing/2016/5/14/chartex" xmlns:mc="http://schemas.openxmlformats.org/markup-compatibility/2006" xmlns:aink="http://schemas.microsoft.com/office/drawing/2016/ink" xmlns:am3d="http://schemas.microsoft.com/office/drawing/2017/model3d" xmlns:o="urn:schemas-microsoft-com:office:office" xmlns:oel="http://schemas.microsoft.com/office/2019/extlst" xmlns:r="http://schemas.openxmlformats.org/officeDocument/2006/relationships" xmlns:m="http://schemas.openxmlformats.org/officeDocument/2006/math" xmlns:v="urn:schemas-microsoft-com:vml" xmlns:wp14="http://schemas.microsoft.com/office/word/2010/wordprocessingDrawing" xmlns:wp="http://schemas.openxmlformats.org/drawingml/2006/wordprocessingDrawing" xmlns:w10="urn:schemas-microsoft-com:office:word" xmlns:w="http://schemas.openxmlformats.org/wordprocessingml/2006/main" xmlns:w14="http://schemas.microsoft.com/office/word/2010/wordml" xmlns:w15="http://schemas.microsoft.com/office/word/2012/wordml" xmlns:w16cex="http://schemas.microsoft.com/office/word/2018/wordml/cex" xmlns:w16cid="http://schemas.microsoft.com/office/word/2016/wordml/cid" xmlns:w16="http://schemas.microsoft.com/office/word/2018/wordml" xmlns:w16du="http://schemas.microsoft.com/office/word/2023/wordml/word16du" xmlns:w16sdtdh="http://schemas.microsoft.com/office/word/2020/wordml/sdtdatahash" xmlns:w16sdtfl="http://schemas.microsoft.com/office/word/2024/wordml/sdtformatlock" xmlns:w16se="http://schemas.microsoft.com/office/word/2015/wordml/symex" xmlns:wpg="http://schemas.microsoft.com/office/word/2010/wordprocessingGroup" xmlns:wpi="http://schemas.microsoft.com/office/word/2010/wordprocessingInk" xmlns:wne="http://schemas.microsoft.com/office/word/2006/wordml" xmlns:wps="http://schemas.microsoft.com/office/word/2010/wordprocessingShape" mc:Ignorable="w14 w15 w16se w16cid w16 w16cex w16sdtdh w16sdtfl w16du wp14">
+  <w:abstractNum w:abstractNumId="0" w15:restartNumberingAfterBreak="0">
     <w:nsid w:val="FFFFFF7C"/>
     <w:multiLevelType w:val="singleLevel"/>
     <w:tmpl w:val="C310EC42"/>
@@ -2104,7 +666,7 @@
       </w:pPr>
     </w:lvl>
   </w:abstractNum>
-  <w:abstractNum w:abstractNumId="1">
+  <w:abstractNum w:abstractNumId="1" w15:restartNumberingAfterBreak="0">
     <w:nsid w:val="FFFFFF7D"/>
     <w:multiLevelType w:val="singleLevel"/>
     <w:tmpl w:val="E4089024"/>
@@ -2121,7 +683,7 @@
       </w:pPr>
     </w:lvl>
   </w:abstractNum>
-  <w:abstractNum w:abstractNumId="2">
+  <w:abstractNum w:abstractNumId="2" w15:restartNumberingAfterBreak="0">
     <w:nsid w:val="FFFFFF7E"/>
     <w:multiLevelType w:val="singleLevel"/>
     <w:tmpl w:val="FB12693A"/>
@@ -2139,7 +701,7 @@
       </w:pPr>
     </w:lvl>
   </w:abstractNum>
-  <w:abstractNum w:abstractNumId="3">
+  <w:abstractNum w:abstractNumId="3" w15:restartNumberingAfterBreak="0">
     <w:nsid w:val="FFFFFF7F"/>
     <w:multiLevelType w:val="singleLevel"/>
     <w:tmpl w:val="38441652"/>
@@ -2157,7 +719,7 @@
       </w:pPr>
     </w:lvl>
   </w:abstractNum>
-  <w:abstractNum w:abstractNumId="4">
+  <w:abstractNum w:abstractNumId="4" w15:restartNumberingAfterBreak="0">
     <w:nsid w:val="FFFFFF81"/>
     <w:multiLevelType w:val="singleLevel"/>
     <w:tmpl w:val="171AC3A4"/>
@@ -2177,7 +739,7 @@
       </w:rPr>
     </w:lvl>
   </w:abstractNum>
-  <w:abstractNum w:abstractNumId="5">
+  <w:abstractNum w:abstractNumId="5" w15:restartNumberingAfterBreak="0">
     <w:nsid w:val="FFFFFF82"/>
     <w:multiLevelType w:val="singleLevel"/>
     <w:tmpl w:val="F3EAFDEC"/>
@@ -2198,7 +760,7 @@
       </w:rPr>
     </w:lvl>
   </w:abstractNum>
-  <w:abstractNum w:abstractNumId="6">
+  <w:abstractNum w:abstractNumId="6" w15:restartNumberingAfterBreak="0">
     <w:nsid w:val="FFFFFF83"/>
     <w:multiLevelType w:val="singleLevel"/>
     <w:tmpl w:val="3D1EFFD4"/>
@@ -2219,7 +781,7 @@
       </w:rPr>
     </w:lvl>
   </w:abstractNum>
-  <w:abstractNum w:abstractNumId="7">
+  <w:abstractNum w:abstractNumId="7" w15:restartNumberingAfterBreak="0">
     <w:nsid w:val="FFFFFF88"/>
     <w:multiLevelType w:val="singleLevel"/>
     <w:tmpl w:val="D0A62B40"/>
@@ -2237,7 +799,7 @@
       </w:pPr>
     </w:lvl>
   </w:abstractNum>
-  <w:abstractNum w:abstractNumId="8">
+  <w:abstractNum w:abstractNumId="8" w15:restartNumberingAfterBreak="0">
     <w:nsid w:val="FFFFFF89"/>
     <w:multiLevelType w:val="singleLevel"/>
     <w:tmpl w:val="29761A62"/>
@@ -2289,14 +851,14 @@
 </file>
 
 <file path=word/styles.xml><?xml version="1.0" encoding="utf-8"?>
-<w:styles xmlns:mc="http://schemas.openxmlformats.org/markup-compatibility/2006" xmlns:r="http://schemas.openxmlformats.org/officeDocument/2006/relationships" xmlns:w="http://schemas.openxmlformats.org/wordprocessingml/2006/main" xmlns:w14="http://schemas.microsoft.com/office/word/2010/wordml" xmlns:w15="http://schemas.microsoft.com/office/word/2012/wordml" xmlns:w16cid="http://schemas.microsoft.com/office/word/2016/wordml/cid" xmlns:w16se="http://schemas.microsoft.com/office/word/2015/wordml/symex" mc:Ignorable="w14 w15 w16se w16cid">
+<w:styles xmlns:mc="http://schemas.openxmlformats.org/markup-compatibility/2006" xmlns:r="http://schemas.openxmlformats.org/officeDocument/2006/relationships" xmlns:w="http://schemas.openxmlformats.org/wordprocessingml/2006/main" xmlns:w14="http://schemas.microsoft.com/office/word/2010/wordml" xmlns:w15="http://schemas.microsoft.com/office/word/2012/wordml" xmlns:w16cex="http://schemas.microsoft.com/office/word/2018/wordml/cex" xmlns:w16cid="http://schemas.microsoft.com/office/word/2016/wordml/cid" xmlns:w16="http://schemas.microsoft.com/office/word/2018/wordml" xmlns:w16du="http://schemas.microsoft.com/office/word/2023/wordml/word16du" xmlns:w16sdtdh="http://schemas.microsoft.com/office/word/2020/wordml/sdtdatahash" xmlns:w16sdtfl="http://schemas.microsoft.com/office/word/2024/wordml/sdtformatlock" xmlns:w16se="http://schemas.microsoft.com/office/word/2015/wordml/symex" mc:Ignorable="w14 w15 w16se w16cid w16 w16cex w16sdtdh w16sdtfl w16du">
   <w:docDefaults>
     <w:rPrDefault>
       <w:rPr>
         <w:rFonts w:asciiTheme="minorHAnsi" w:eastAsiaTheme="minorEastAsia" w:hAnsiTheme="minorHAnsi" w:cstheme="minorBidi"/>
         <w:sz w:val="22"/>
         <w:szCs w:val="22"/>
-        <w:lang w:val="en-US" w:eastAsia="en-US" w:bidi="ar-SA"/>
+        <w:lang w:val="de-DE" w:eastAsia="en-US" w:bidi="ar-SA"/>
       </w:rPr>
     </w:rPrDefault>
     <w:pPrDefault>
@@ -2668,11 +1230,11 @@
     <w:lsdException w:name="List Table 5 Dark Accent 6" w:uiPriority="50"/>
     <w:lsdException w:name="List Table 6 Colorful Accent 6" w:uiPriority="51"/>
     <w:lsdException w:name="List Table 7 Colorful Accent 6" w:uiPriority="52"/>
-    <w:lsdException w:name="Smart Link" w:semiHidden="1" w:unhideWhenUsed="1"/>
     <w:lsdException w:name="Mention" w:semiHidden="1" w:unhideWhenUsed="1"/>
     <w:lsdException w:name="Smart Hyperlink" w:semiHidden="1" w:unhideWhenUsed="1"/>
     <w:lsdException w:name="Hashtag" w:semiHidden="1" w:unhideWhenUsed="1"/>
     <w:lsdException w:name="Unresolved Mention" w:semiHidden="1" w:unhideWhenUsed="1"/>
+    <w:lsdException w:name="Smart Link" w:semiHidden="1" w:unhideWhenUsed="1"/>
   </w:latentStyles>
   <w:style w:type="paragraph" w:default="1" w:styleId="Normal">
     <w:name w:val="Normal"/>
@@ -3309,7 +1871,7 @@
       <w:contextualSpacing/>
     </w:pPr>
   </w:style>
-  <w:style w:type="paragraph" w:styleId="Macro">
+  <w:style w:type="paragraph" w:styleId="MacroText">
     <w:name w:val="macro"/>
     <w:link w:val="MacroTextChar"/>
     <w:uiPriority w:val="99"/>
@@ -3335,7 +1897,7 @@
   <w:style w:type="character" w:customStyle="1" w:styleId="MacroTextChar">
     <w:name w:val="Macro Text Char"/>
     <w:basedOn w:val="DefaultParagraphFont"/>
-    <w:link w:val="Macro"/>
+    <w:link w:val="MacroText"/>
     <w:uiPriority w:val="99"/>
     <w:rsid w:val="0029639D"/>
     <w:rPr>
@@ -3729,7 +2291,7 @@
       </w:tcPr>
     </w:tblStylePr>
   </w:style>
-  <w:style w:type="table" w:styleId="LightShadingAccent1">
+  <w:style w:type="table" w:styleId="LightShading-Accent1">
     <w:name w:val="Light Shading Accent 1"/>
     <w:basedOn w:val="TableNormal"/>
     <w:uiPriority w:val="60"/>
@@ -3825,7 +2387,7 @@
       </w:tcPr>
     </w:tblStylePr>
   </w:style>
-  <w:style w:type="table" w:styleId="LightShadingAccent2">
+  <w:style w:type="table" w:styleId="LightShading-Accent2">
     <w:name w:val="Light Shading Accent 2"/>
     <w:basedOn w:val="TableNormal"/>
     <w:uiPriority w:val="60"/>
@@ -3921,7 +2483,7 @@
       </w:tcPr>
     </w:tblStylePr>
   </w:style>
-  <w:style w:type="table" w:styleId="LightShadingAccent3">
+  <w:style w:type="table" w:styleId="LightShading-Accent3">
     <w:name w:val="Light Shading Accent 3"/>
     <w:basedOn w:val="TableNormal"/>
     <w:uiPriority w:val="60"/>
@@ -4017,7 +2579,7 @@
       </w:tcPr>
     </w:tblStylePr>
   </w:style>
-  <w:style w:type="table" w:styleId="LightShadingAccent4">
+  <w:style w:type="table" w:styleId="LightShading-Accent4">
     <w:name w:val="Light Shading Accent 4"/>
     <w:basedOn w:val="TableNormal"/>
     <w:uiPriority w:val="60"/>
@@ -4113,7 +2675,7 @@
       </w:tcPr>
     </w:tblStylePr>
   </w:style>
-  <w:style w:type="table" w:styleId="LightShadingAccent5">
+  <w:style w:type="table" w:styleId="LightShading-Accent5">
     <w:name w:val="Light Shading Accent 5"/>
     <w:basedOn w:val="TableNormal"/>
     <w:uiPriority w:val="60"/>
@@ -4209,7 +2771,7 @@
       </w:tcPr>
     </w:tblStylePr>
   </w:style>
-  <w:style w:type="table" w:styleId="LightShadingAccent6">
+  <w:style w:type="table" w:styleId="LightShading-Accent6">
     <w:name w:val="Light Shading Accent 6"/>
     <w:basedOn w:val="TableNormal"/>
     <w:uiPriority w:val="60"/>
@@ -4390,7 +2952,7 @@
       </w:tcPr>
     </w:tblStylePr>
   </w:style>
-  <w:style w:type="table" w:styleId="LightListAccent1">
+  <w:style w:type="table" w:styleId="LightList-Accent1">
     <w:name w:val="Light List Accent 1"/>
     <w:basedOn w:val="TableNormal"/>
     <w:uiPriority w:val="61"/>
@@ -4475,7 +3037,7 @@
       </w:tcPr>
     </w:tblStylePr>
   </w:style>
-  <w:style w:type="table" w:styleId="LightListAccent2">
+  <w:style w:type="table" w:styleId="LightList-Accent2">
     <w:name w:val="Light List Accent 2"/>
     <w:basedOn w:val="TableNormal"/>
     <w:uiPriority w:val="61"/>
@@ -4560,7 +3122,7 @@
       </w:tcPr>
     </w:tblStylePr>
   </w:style>
-  <w:style w:type="table" w:styleId="LightListAccent3">
+  <w:style w:type="table" w:styleId="LightList-Accent3">
     <w:name w:val="Light List Accent 3"/>
     <w:basedOn w:val="TableNormal"/>
     <w:uiPriority w:val="61"/>
@@ -4645,7 +3207,7 @@
       </w:tcPr>
     </w:tblStylePr>
   </w:style>
-  <w:style w:type="table" w:styleId="LightListAccent4">
+  <w:style w:type="table" w:styleId="LightList-Accent4">
     <w:name w:val="Light List Accent 4"/>
     <w:basedOn w:val="TableNormal"/>
     <w:uiPriority w:val="61"/>
@@ -4730,7 +3292,7 @@
       </w:tcPr>
     </w:tblStylePr>
   </w:style>
-  <w:style w:type="table" w:styleId="LightListAccent5">
+  <w:style w:type="table" w:styleId="LightList-Accent5">
     <w:name w:val="Light List Accent 5"/>
     <w:basedOn w:val="TableNormal"/>
     <w:uiPriority w:val="61"/>
@@ -4815,7 +3377,7 @@
       </w:tcPr>
     </w:tblStylePr>
   </w:style>
-  <w:style w:type="table" w:styleId="LightListAccent6">
+  <w:style w:type="table" w:styleId="LightList-Accent6">
     <w:name w:val="Light List Accent 6"/>
     <w:basedOn w:val="TableNormal"/>
     <w:uiPriority w:val="61"/>
@@ -5023,7 +3585,7 @@
       </w:tcPr>
     </w:tblStylePr>
   </w:style>
-  <w:style w:type="table" w:styleId="LightGridAccent1">
+  <w:style w:type="table" w:styleId="LightGrid-Accent1">
     <w:name w:val="Light Grid Accent 1"/>
     <w:basedOn w:val="TableNormal"/>
     <w:uiPriority w:val="62"/>
@@ -5146,7 +3708,7 @@
       </w:tcPr>
     </w:tblStylePr>
   </w:style>
-  <w:style w:type="table" w:styleId="LightGridAccent2">
+  <w:style w:type="table" w:styleId="LightGrid-Accent2">
     <w:name w:val="Light Grid Accent 2"/>
     <w:basedOn w:val="TableNormal"/>
     <w:uiPriority w:val="62"/>
@@ -5269,7 +3831,7 @@
       </w:tcPr>
     </w:tblStylePr>
   </w:style>
-  <w:style w:type="table" w:styleId="LightGridAccent3">
+  <w:style w:type="table" w:styleId="LightGrid-Accent3">
     <w:name w:val="Light Grid Accent 3"/>
     <w:basedOn w:val="TableNormal"/>
     <w:uiPriority w:val="62"/>
@@ -5392,7 +3954,7 @@
       </w:tcPr>
     </w:tblStylePr>
   </w:style>
-  <w:style w:type="table" w:styleId="LightGridAccent4">
+  <w:style w:type="table" w:styleId="LightGrid-Accent4">
     <w:name w:val="Light Grid Accent 4"/>
     <w:basedOn w:val="TableNormal"/>
     <w:uiPriority w:val="62"/>
@@ -5515,7 +4077,7 @@
       </w:tcPr>
     </w:tblStylePr>
   </w:style>
-  <w:style w:type="table" w:styleId="LightGridAccent5">
+  <w:style w:type="table" w:styleId="LightGrid-Accent5">
     <w:name w:val="Light Grid Accent 5"/>
     <w:basedOn w:val="TableNormal"/>
     <w:uiPriority w:val="62"/>
@@ -5638,7 +4200,7 @@
       </w:tcPr>
     </w:tblStylePr>
   </w:style>
-  <w:style w:type="table" w:styleId="LightGridAccent6">
+  <w:style w:type="table" w:styleId="LightGrid-Accent6">
     <w:name w:val="Light Grid Accent 6"/>
     <w:basedOn w:val="TableNormal"/>
     <w:uiPriority w:val="62"/>
@@ -5860,7 +4422,7 @@
       </w:tcPr>
     </w:tblStylePr>
   </w:style>
-  <w:style w:type="table" w:styleId="MediumShading1Accent1">
+  <w:style w:type="table" w:styleId="MediumShading1-Accent1">
     <w:name w:val="Medium Shading 1 Accent 1"/>
     <w:basedOn w:val="TableNormal"/>
     <w:uiPriority w:val="63"/>
@@ -5959,7 +4521,7 @@
       </w:tcPr>
     </w:tblStylePr>
   </w:style>
-  <w:style w:type="table" w:styleId="MediumShading1Accent2">
+  <w:style w:type="table" w:styleId="MediumShading1-Accent2">
     <w:name w:val="Medium Shading 1 Accent 2"/>
     <w:basedOn w:val="TableNormal"/>
     <w:uiPriority w:val="63"/>
@@ -6058,7 +4620,7 @@
       </w:tcPr>
     </w:tblStylePr>
   </w:style>
-  <w:style w:type="table" w:styleId="MediumShading1Accent3">
+  <w:style w:type="table" w:styleId="MediumShading1-Accent3">
     <w:name w:val="Medium Shading 1 Accent 3"/>
     <w:basedOn w:val="TableNormal"/>
     <w:uiPriority w:val="63"/>
@@ -6157,7 +4719,7 @@
       </w:tcPr>
     </w:tblStylePr>
   </w:style>
-  <w:style w:type="table" w:styleId="MediumShading1Accent4">
+  <w:style w:type="table" w:styleId="MediumShading1-Accent4">
     <w:name w:val="Medium Shading 1 Accent 4"/>
     <w:basedOn w:val="TableNormal"/>
     <w:uiPriority w:val="63"/>
@@ -6256,7 +4818,7 @@
       </w:tcPr>
     </w:tblStylePr>
   </w:style>
-  <w:style w:type="table" w:styleId="MediumShading1Accent5">
+  <w:style w:type="table" w:styleId="MediumShading1-Accent5">
     <w:name w:val="Medium Shading 1 Accent 5"/>
     <w:basedOn w:val="TableNormal"/>
     <w:uiPriority w:val="63"/>
@@ -6355,7 +4917,7 @@
       </w:tcPr>
     </w:tblStylePr>
   </w:style>
-  <w:style w:type="table" w:styleId="MediumShading1Accent6">
+  <w:style w:type="table" w:styleId="MediumShading1-Accent6">
     <w:name w:val="Medium Shading 1 Accent 6"/>
     <w:basedOn w:val="TableNormal"/>
     <w:uiPriority w:val="63"/>
@@ -6596,7 +5158,7 @@
       </w:tcPr>
     </w:tblStylePr>
   </w:style>
-  <w:style w:type="table" w:styleId="MediumShading2Accent1">
+  <w:style w:type="table" w:styleId="MediumShading2-Accent1">
     <w:name w:val="Medium Shading 2 Accent 1"/>
     <w:basedOn w:val="TableNormal"/>
     <w:uiPriority w:val="64"/>
@@ -6738,7 +5300,7 @@
       </w:tcPr>
     </w:tblStylePr>
   </w:style>
-  <w:style w:type="table" w:styleId="MediumShading2Accent2">
+  <w:style w:type="table" w:styleId="MediumShading2-Accent2">
     <w:name w:val="Medium Shading 2 Accent 2"/>
     <w:basedOn w:val="TableNormal"/>
     <w:uiPriority w:val="64"/>
@@ -6880,7 +5442,7 @@
       </w:tcPr>
     </w:tblStylePr>
   </w:style>
-  <w:style w:type="table" w:styleId="MediumShading2Accent3">
+  <w:style w:type="table" w:styleId="MediumShading2-Accent3">
     <w:name w:val="Medium Shading 2 Accent 3"/>
     <w:basedOn w:val="TableNormal"/>
     <w:uiPriority w:val="64"/>
@@ -7022,7 +5584,7 @@
       </w:tcPr>
     </w:tblStylePr>
   </w:style>
-  <w:style w:type="table" w:styleId="MediumShading2Accent4">
+  <w:style w:type="table" w:styleId="MediumShading2-Accent4">
     <w:name w:val="Medium Shading 2 Accent 4"/>
     <w:basedOn w:val="TableNormal"/>
     <w:uiPriority w:val="64"/>
@@ -7164,7 +5726,7 @@
       </w:tcPr>
     </w:tblStylePr>
   </w:style>
-  <w:style w:type="table" w:styleId="MediumShading2Accent5">
+  <w:style w:type="table" w:styleId="MediumShading2-Accent5">
     <w:name w:val="Medium Shading 2 Accent 5"/>
     <w:basedOn w:val="TableNormal"/>
     <w:uiPriority w:val="64"/>
@@ -7306,7 +5868,7 @@
       </w:tcPr>
     </w:tblStylePr>
   </w:style>
-  <w:style w:type="table" w:styleId="MediumShading2Accent6">
+  <w:style w:type="table" w:styleId="MediumShading2-Accent6">
     <w:name w:val="Medium Shading 2 Accent 6"/>
     <w:basedOn w:val="TableNormal"/>
     <w:uiPriority w:val="64"/>
@@ -7525,7 +6087,7 @@
       </w:tcPr>
     </w:tblStylePr>
   </w:style>
-  <w:style w:type="table" w:styleId="MediumList1Accent1">
+  <w:style w:type="table" w:styleId="MediumList1-Accent1">
     <w:name w:val="Medium List 1 Accent 1"/>
     <w:basedOn w:val="TableNormal"/>
     <w:uiPriority w:val="65"/>
@@ -7602,7 +6164,7 @@
       </w:tcPr>
     </w:tblStylePr>
   </w:style>
-  <w:style w:type="table" w:styleId="MediumList1Accent2">
+  <w:style w:type="table" w:styleId="MediumList1-Accent2">
     <w:name w:val="Medium List 1 Accent 2"/>
     <w:basedOn w:val="TableNormal"/>
     <w:uiPriority w:val="65"/>
@@ -7679,7 +6241,7 @@
       </w:tcPr>
     </w:tblStylePr>
   </w:style>
-  <w:style w:type="table" w:styleId="MediumList1Accent3">
+  <w:style w:type="table" w:styleId="MediumList1-Accent3">
     <w:name w:val="Medium List 1 Accent 3"/>
     <w:basedOn w:val="TableNormal"/>
     <w:uiPriority w:val="65"/>
@@ -7756,7 +6318,7 @@
       </w:tcPr>
     </w:tblStylePr>
   </w:style>
-  <w:style w:type="table" w:styleId="MediumList1Accent4">
+  <w:style w:type="table" w:styleId="MediumList1-Accent4">
     <w:name w:val="Medium List 1 Accent 4"/>
     <w:basedOn w:val="TableNormal"/>
     <w:uiPriority w:val="65"/>
@@ -7833,7 +6395,7 @@
       </w:tcPr>
     </w:tblStylePr>
   </w:style>
-  <w:style w:type="table" w:styleId="MediumList1Accent5">
+  <w:style w:type="table" w:styleId="MediumList1-Accent5">
     <w:name w:val="Medium List 1 Accent 5"/>
     <w:basedOn w:val="TableNormal"/>
     <w:uiPriority w:val="65"/>
@@ -7910,7 +6472,7 @@
       </w:tcPr>
     </w:tblStylePr>
   </w:style>
-  <w:style w:type="table" w:styleId="MediumList1Accent6">
+  <w:style w:type="table" w:styleId="MediumList1-Accent6">
     <w:name w:val="Medium List 1 Accent 6"/>
     <w:basedOn w:val="TableNormal"/>
     <w:uiPriority w:val="65"/>
@@ -8108,7 +6670,7 @@
       </w:tcPr>
     </w:tblStylePr>
   </w:style>
-  <w:style w:type="table" w:styleId="MediumList2Accent1">
+  <w:style w:type="table" w:styleId="MediumList2-Accent1">
     <w:name w:val="Medium List 2 Accent 1"/>
     <w:basedOn w:val="TableNormal"/>
     <w:uiPriority w:val="66"/>
@@ -8229,7 +6791,7 @@
       </w:tcPr>
     </w:tblStylePr>
   </w:style>
-  <w:style w:type="table" w:styleId="MediumList2Accent2">
+  <w:style w:type="table" w:styleId="MediumList2-Accent2">
     <w:name w:val="Medium List 2 Accent 2"/>
     <w:basedOn w:val="TableNormal"/>
     <w:uiPriority w:val="66"/>
@@ -8350,7 +6912,7 @@
       </w:tcPr>
     </w:tblStylePr>
   </w:style>
-  <w:style w:type="table" w:styleId="MediumList2Accent3">
+  <w:style w:type="table" w:styleId="MediumList2-Accent3">
     <w:name w:val="Medium List 2 Accent 3"/>
     <w:basedOn w:val="TableNormal"/>
     <w:uiPriority w:val="66"/>
@@ -8471,7 +7033,7 @@
       </w:tcPr>
     </w:tblStylePr>
   </w:style>
-  <w:style w:type="table" w:styleId="MediumList2Accent4">
+  <w:style w:type="table" w:styleId="MediumList2-Accent4">
     <w:name w:val="Medium List 2 Accent 4"/>
     <w:basedOn w:val="TableNormal"/>
     <w:uiPriority w:val="66"/>
@@ -8592,7 +7154,7 @@
       </w:tcPr>
     </w:tblStylePr>
   </w:style>
-  <w:style w:type="table" w:styleId="MediumList2Accent5">
+  <w:style w:type="table" w:styleId="MediumList2-Accent5">
     <w:name w:val="Medium List 2 Accent 5"/>
     <w:basedOn w:val="TableNormal"/>
     <w:uiPriority w:val="66"/>
@@ -8713,7 +7275,7 @@
       </w:tcPr>
     </w:tblStylePr>
   </w:style>
-  <w:style w:type="table" w:styleId="MediumList2Accent6">
+  <w:style w:type="table" w:styleId="MediumList2-Accent6">
     <w:name w:val="Medium List 2 Accent 6"/>
     <w:basedOn w:val="TableNormal"/>
     <w:uiPriority w:val="66"/>
@@ -8900,7 +7462,7 @@
       </w:tcPr>
     </w:tblStylePr>
   </w:style>
-  <w:style w:type="table" w:styleId="MediumGrid1Accent1">
+  <w:style w:type="table" w:styleId="MediumGrid1-Accent1">
     <w:name w:val="Medium Grid 1 Accent 1"/>
     <w:basedOn w:val="TableNormal"/>
     <w:uiPriority w:val="67"/>
@@ -8966,7 +7528,7 @@
       </w:tcPr>
     </w:tblStylePr>
   </w:style>
-  <w:style w:type="table" w:styleId="MediumGrid1Accent2">
+  <w:style w:type="table" w:styleId="MediumGrid1-Accent2">
     <w:name w:val="Medium Grid 1 Accent 2"/>
     <w:basedOn w:val="TableNormal"/>
     <w:uiPriority w:val="67"/>
@@ -9032,7 +7594,7 @@
       </w:tcPr>
     </w:tblStylePr>
   </w:style>
-  <w:style w:type="table" w:styleId="MediumGrid1Accent3">
+  <w:style w:type="table" w:styleId="MediumGrid1-Accent3">
     <w:name w:val="Medium Grid 1 Accent 3"/>
     <w:basedOn w:val="TableNormal"/>
     <w:uiPriority w:val="67"/>
@@ -9098,7 +7660,7 @@
       </w:tcPr>
     </w:tblStylePr>
   </w:style>
-  <w:style w:type="table" w:styleId="MediumGrid1Accent4">
+  <w:style w:type="table" w:styleId="MediumGrid1-Accent4">
     <w:name w:val="Medium Grid 1 Accent 4"/>
     <w:basedOn w:val="TableNormal"/>
     <w:uiPriority w:val="67"/>
@@ -9164,7 +7726,7 @@
       </w:tcPr>
     </w:tblStylePr>
   </w:style>
-  <w:style w:type="table" w:styleId="MediumGrid1Accent5">
+  <w:style w:type="table" w:styleId="MediumGrid1-Accent5">
     <w:name w:val="Medium Grid 1 Accent 5"/>
     <w:basedOn w:val="TableNormal"/>
     <w:uiPriority w:val="67"/>
@@ -9230,7 +7792,7 @@
       </w:tcPr>
     </w:tblStylePr>
   </w:style>
-  <w:style w:type="table" w:styleId="MediumGrid1Accent6">
+  <w:style w:type="table" w:styleId="MediumGrid1-Accent6">
     <w:name w:val="Medium Grid 1 Accent 6"/>
     <w:basedOn w:val="TableNormal"/>
     <w:uiPriority w:val="67"/>
@@ -9414,7 +7976,7 @@
       </w:tcPr>
     </w:tblStylePr>
   </w:style>
-  <w:style w:type="table" w:styleId="MediumGrid2Accent1">
+  <w:style w:type="table" w:styleId="MediumGrid2-Accent1">
     <w:name w:val="Medium Grid 2 Accent 1"/>
     <w:basedOn w:val="TableNormal"/>
     <w:uiPriority w:val="68"/>
@@ -9532,7 +8094,7 @@
       </w:tcPr>
     </w:tblStylePr>
   </w:style>
-  <w:style w:type="table" w:styleId="MediumGrid2Accent2">
+  <w:style w:type="table" w:styleId="MediumGrid2-Accent2">
     <w:name w:val="Medium Grid 2 Accent 2"/>
     <w:basedOn w:val="TableNormal"/>
     <w:uiPriority w:val="68"/>
@@ -9650,7 +8212,7 @@
       </w:tcPr>
     </w:tblStylePr>
   </w:style>
-  <w:style w:type="table" w:styleId="MediumGrid2Accent3">
+  <w:style w:type="table" w:styleId="MediumGrid2-Accent3">
     <w:name w:val="Medium Grid 2 Accent 3"/>
     <w:basedOn w:val="TableNormal"/>
     <w:uiPriority w:val="68"/>
@@ -9768,7 +8330,7 @@
       </w:tcPr>
     </w:tblStylePr>
   </w:style>
-  <w:style w:type="table" w:styleId="MediumGrid2Accent4">
+  <w:style w:type="table" w:styleId="MediumGrid2-Accent4">
     <w:name w:val="Medium Grid 2 Accent 4"/>
     <w:basedOn w:val="TableNormal"/>
     <w:uiPriority w:val="68"/>
@@ -9886,7 +8448,7 @@
       </w:tcPr>
     </w:tblStylePr>
   </w:style>
-  <w:style w:type="table" w:styleId="MediumGrid2Accent5">
+  <w:style w:type="table" w:styleId="MediumGrid2-Accent5">
     <w:name w:val="Medium Grid 2 Accent 5"/>
     <w:basedOn w:val="TableNormal"/>
     <w:uiPriority w:val="68"/>
@@ -10004,7 +8566,7 @@
       </w:tcPr>
     </w:tblStylePr>
   </w:style>
-  <w:style w:type="table" w:styleId="MediumGrid2Accent6">
+  <w:style w:type="table" w:styleId="MediumGrid2-Accent6">
     <w:name w:val="Medium Grid 2 Accent 6"/>
     <w:basedOn w:val="TableNormal"/>
     <w:uiPriority w:val="68"/>
@@ -10256,7 +8818,7 @@
       </w:tcPr>
     </w:tblStylePr>
   </w:style>
-  <w:style w:type="table" w:styleId="MediumGrid3Accent1">
+  <w:style w:type="table" w:styleId="MediumGrid3-Accent1">
     <w:name w:val="Medium Grid 3 Accent 1"/>
     <w:basedOn w:val="TableNormal"/>
     <w:uiPriority w:val="69"/>
@@ -10390,7 +8952,7 @@
       </w:tcPr>
     </w:tblStylePr>
   </w:style>
-  <w:style w:type="table" w:styleId="MediumGrid3Accent2">
+  <w:style w:type="table" w:styleId="MediumGrid3-Accent2">
     <w:name w:val="Medium Grid 3 Accent 2"/>
     <w:basedOn w:val="TableNormal"/>
     <w:uiPriority w:val="69"/>
@@ -10524,7 +9086,7 @@
       </w:tcPr>
     </w:tblStylePr>
   </w:style>
-  <w:style w:type="table" w:styleId="MediumGrid3Accent3">
+  <w:style w:type="table" w:styleId="MediumGrid3-Accent3">
     <w:name w:val="Medium Grid 3 Accent 3"/>
     <w:basedOn w:val="TableNormal"/>
     <w:uiPriority w:val="69"/>
@@ -10658,7 +9220,7 @@
       </w:tcPr>
     </w:tblStylePr>
   </w:style>
-  <w:style w:type="table" w:styleId="MediumGrid3Accent4">
+  <w:style w:type="table" w:styleId="MediumGrid3-Accent4">
     <w:name w:val="Medium Grid 3 Accent 4"/>
     <w:basedOn w:val="TableNormal"/>
     <w:uiPriority w:val="69"/>
@@ -10792,7 +9354,7 @@
       </w:tcPr>
     </w:tblStylePr>
   </w:style>
-  <w:style w:type="table" w:styleId="MediumGrid3Accent5">
+  <w:style w:type="table" w:styleId="MediumGrid3-Accent5">
     <w:name w:val="Medium Grid 3 Accent 5"/>
     <w:basedOn w:val="TableNormal"/>
     <w:uiPriority w:val="69"/>
@@ -10926,7 +9488,7 @@
       </w:tcPr>
     </w:tblStylePr>
   </w:style>
-  <w:style w:type="table" w:styleId="MediumGrid3Accent6">
+  <w:style w:type="table" w:styleId="MediumGrid3-Accent6">
     <w:name w:val="Medium Grid 3 Accent 6"/>
     <w:basedOn w:val="TableNormal"/>
     <w:uiPriority w:val="69"/>
@@ -11167,7 +9729,7 @@
       </w:tcPr>
     </w:tblStylePr>
   </w:style>
-  <w:style w:type="table" w:styleId="DarkListAccent1">
+  <w:style w:type="table" w:styleId="DarkList-Accent1">
     <w:name w:val="Dark List Accent 1"/>
     <w:basedOn w:val="TableNormal"/>
     <w:uiPriority w:val="70"/>
@@ -11274,7 +9836,7 @@
       </w:tcPr>
     </w:tblStylePr>
   </w:style>
-  <w:style w:type="table" w:styleId="DarkListAccent2">
+  <w:style w:type="table" w:styleId="DarkList-Accent2">
     <w:name w:val="Dark List Accent 2"/>
     <w:basedOn w:val="TableNormal"/>
     <w:uiPriority w:val="70"/>
@@ -11381,7 +9943,7 @@
       </w:tcPr>
     </w:tblStylePr>
   </w:style>
-  <w:style w:type="table" w:styleId="DarkListAccent3">
+  <w:style w:type="table" w:styleId="DarkList-Accent3">
     <w:name w:val="Dark List Accent 3"/>
     <w:basedOn w:val="TableNormal"/>
     <w:uiPriority w:val="70"/>
@@ -11488,7 +10050,7 @@
       </w:tcPr>
     </w:tblStylePr>
   </w:style>
-  <w:style w:type="table" w:styleId="DarkListAccent4">
+  <w:style w:type="table" w:styleId="DarkList-Accent4">
     <w:name w:val="Dark List Accent 4"/>
     <w:basedOn w:val="TableNormal"/>
     <w:uiPriority w:val="70"/>
@@ -11595,7 +10157,7 @@
       </w:tcPr>
     </w:tblStylePr>
   </w:style>
-  <w:style w:type="table" w:styleId="DarkListAccent5">
+  <w:style w:type="table" w:styleId="DarkList-Accent5">
     <w:name w:val="Dark List Accent 5"/>
     <w:basedOn w:val="TableNormal"/>
     <w:uiPriority w:val="70"/>
@@ -11702,7 +10264,7 @@
       </w:tcPr>
     </w:tblStylePr>
   </w:style>
-  <w:style w:type="table" w:styleId="DarkListAccent6">
+  <w:style w:type="table" w:styleId="DarkList-Accent6">
     <w:name w:val="Dark List Accent 6"/>
     <w:basedOn w:val="TableNormal"/>
     <w:uiPriority w:val="70"/>
@@ -11924,7 +10486,7 @@
       </w:rPr>
     </w:tblStylePr>
   </w:style>
-  <w:style w:type="table" w:styleId="ColorfulShadingAccent1">
+  <w:style w:type="table" w:styleId="ColorfulShading-Accent1">
     <w:name w:val="Colorful Shading Accent 1"/>
     <w:basedOn w:val="TableNormal"/>
     <w:uiPriority w:val="71"/>
@@ -12039,7 +10601,7 @@
       </w:rPr>
     </w:tblStylePr>
   </w:style>
-  <w:style w:type="table" w:styleId="ColorfulShadingAccent2">
+  <w:style w:type="table" w:styleId="ColorfulShading-Accent2">
     <w:name w:val="Colorful Shading Accent 2"/>
     <w:basedOn w:val="TableNormal"/>
     <w:uiPriority w:val="71"/>
@@ -12154,7 +10716,7 @@
       </w:rPr>
     </w:tblStylePr>
   </w:style>
-  <w:style w:type="table" w:styleId="ColorfulShadingAccent3">
+  <w:style w:type="table" w:styleId="ColorfulShading-Accent3">
     <w:name w:val="Colorful Shading Accent 3"/>
     <w:basedOn w:val="TableNormal"/>
     <w:uiPriority w:val="71"/>
@@ -12259,7 +10821,7 @@
       </w:tcPr>
     </w:tblStylePr>
   </w:style>
-  <w:style w:type="table" w:styleId="ColorfulShadingAccent4">
+  <w:style w:type="table" w:styleId="ColorfulShading-Accent4">
     <w:name w:val="Colorful Shading Accent 4"/>
     <w:basedOn w:val="TableNormal"/>
     <w:uiPriority w:val="71"/>
@@ -12374,7 +10936,7 @@
       </w:rPr>
     </w:tblStylePr>
   </w:style>
-  <w:style w:type="table" w:styleId="ColorfulShadingAccent5">
+  <w:style w:type="table" w:styleId="ColorfulShading-Accent5">
     <w:name w:val="Colorful Shading Accent 5"/>
     <w:basedOn w:val="TableNormal"/>
     <w:uiPriority w:val="71"/>
@@ -12489,7 +11051,7 @@
       </w:rPr>
     </w:tblStylePr>
   </w:style>
-  <w:style w:type="table" w:styleId="ColorfulShadingAccent6">
+  <w:style w:type="table" w:styleId="ColorfulShading-Accent6">
     <w:name w:val="Colorful Shading Accent 6"/>
     <w:basedOn w:val="TableNormal"/>
     <w:uiPriority w:val="71"/>
@@ -12683,7 +11245,7 @@
       </w:tcPr>
     </w:tblStylePr>
   </w:style>
-  <w:style w:type="table" w:styleId="ColorfulListAccent1">
+  <w:style w:type="table" w:styleId="ColorfulList-Accent1">
     <w:name w:val="Colorful List Accent 1"/>
     <w:basedOn w:val="TableNormal"/>
     <w:uiPriority w:val="72"/>
@@ -12762,7 +11324,7 @@
       </w:tcPr>
     </w:tblStylePr>
   </w:style>
-  <w:style w:type="table" w:styleId="ColorfulListAccent2">
+  <w:style w:type="table" w:styleId="ColorfulList-Accent2">
     <w:name w:val="Colorful List Accent 2"/>
     <w:basedOn w:val="TableNormal"/>
     <w:uiPriority w:val="72"/>
@@ -12841,7 +11403,7 @@
       </w:tcPr>
     </w:tblStylePr>
   </w:style>
-  <w:style w:type="table" w:styleId="ColorfulListAccent3">
+  <w:style w:type="table" w:styleId="ColorfulList-Accent3">
     <w:name w:val="Colorful List Accent 3"/>
     <w:basedOn w:val="TableNormal"/>
     <w:uiPriority w:val="72"/>
@@ -12920,7 +11482,7 @@
       </w:tcPr>
     </w:tblStylePr>
   </w:style>
-  <w:style w:type="table" w:styleId="ColorfulListAccent4">
+  <w:style w:type="table" w:styleId="ColorfulList-Accent4">
     <w:name w:val="Colorful List Accent 4"/>
     <w:basedOn w:val="TableNormal"/>
     <w:uiPriority w:val="72"/>
@@ -12999,7 +11561,7 @@
       </w:tcPr>
     </w:tblStylePr>
   </w:style>
-  <w:style w:type="table" w:styleId="ColorfulListAccent5">
+  <w:style w:type="table" w:styleId="ColorfulList-Accent5">
     <w:name w:val="Colorful List Accent 5"/>
     <w:basedOn w:val="TableNormal"/>
     <w:uiPriority w:val="72"/>
@@ -13078,7 +11640,7 @@
       </w:tcPr>
     </w:tblStylePr>
   </w:style>
-  <w:style w:type="table" w:styleId="ColorfulListAccent6">
+  <w:style w:type="table" w:styleId="ColorfulList-Accent6">
     <w:name w:val="Colorful List Accent 6"/>
     <w:basedOn w:val="TableNormal"/>
     <w:uiPriority w:val="72"/>
@@ -13230,7 +11792,7 @@
       </w:tcPr>
     </w:tblStylePr>
   </w:style>
-  <w:style w:type="table" w:styleId="ColorfulGridAccent1">
+  <w:style w:type="table" w:styleId="ColorfulGrid-Accent1">
     <w:name w:val="Colorful Grid Accent 1"/>
     <w:basedOn w:val="TableNormal"/>
     <w:uiPriority w:val="73"/>
@@ -13303,7 +11865,7 @@
       </w:tcPr>
     </w:tblStylePr>
   </w:style>
-  <w:style w:type="table" w:styleId="ColorfulGridAccent2">
+  <w:style w:type="table" w:styleId="ColorfulGrid-Accent2">
     <w:name w:val="Colorful Grid Accent 2"/>
     <w:basedOn w:val="TableNormal"/>
     <w:uiPriority w:val="73"/>
@@ -13376,7 +11938,7 @@
       </w:tcPr>
     </w:tblStylePr>
   </w:style>
-  <w:style w:type="table" w:styleId="ColorfulGridAccent3">
+  <w:style w:type="table" w:styleId="ColorfulGrid-Accent3">
     <w:name w:val="Colorful Grid Accent 3"/>
     <w:basedOn w:val="TableNormal"/>
     <w:uiPriority w:val="73"/>
@@ -13449,7 +12011,7 @@
       </w:tcPr>
     </w:tblStylePr>
   </w:style>
-  <w:style w:type="table" w:styleId="ColorfulGridAccent4">
+  <w:style w:type="table" w:styleId="ColorfulGrid-Accent4">
     <w:name w:val="Colorful Grid Accent 4"/>
     <w:basedOn w:val="TableNormal"/>
     <w:uiPriority w:val="73"/>
@@ -13522,7 +12084,7 @@
       </w:tcPr>
     </w:tblStylePr>
   </w:style>
-  <w:style w:type="table" w:styleId="ColorfulGridAccent5">
+  <w:style w:type="table" w:styleId="ColorfulGrid-Accent5">
     <w:name w:val="Colorful Grid Accent 5"/>
     <w:basedOn w:val="TableNormal"/>
     <w:uiPriority w:val="73"/>
@@ -13595,7 +12157,7 @@
       </w:tcPr>
     </w:tblStylePr>
   </w:style>
-  <w:style w:type="table" w:styleId="ColorfulGridAccent6">
+  <w:style w:type="table" w:styleId="ColorfulGrid-Accent6">
     <w:name w:val="Colorful Grid Accent 6"/>
     <w:basedOn w:val="TableNormal"/>
     <w:uiPriority w:val="73"/>

</xml_diff>